<commit_message>
End of Section 14 Basket
</commit_message>
<xml_diff>
--- a/NET_Core_Angular_FullStack.docx
+++ b/NET_Core_Angular_FullStack.docx
@@ -131,13 +131,13 @@
         </w:rPr>
         <w:t xml:space="preserve">Git remote  add origin </w:t>
       </w:r>
-      <w:hyperlink r:id="rId4" w:history="1">
+      <w:hyperlink r:id="rId5" w:history="1">
         <w:r>
           <w:rPr>
             <w:rStyle w:val="Hyperlink"/>
             <w:noProof/>
           </w:rPr>
-          <w:t>https://github.com/yourreponame.git</w:t>
+          <w:t>https://github.com/your-reponame.git</w:t>
         </w:r>
       </w:hyperlink>
     </w:p>
@@ -164,118 +164,11 @@
         <w:rPr>
           <w:noProof/>
         </w:rPr>
-        <w:t>* Installing HTTPS Certificate</w:t>
-      </w:r>
-    </w:p>
-    <w:p>
-      <w:pPr>
-        <w:rPr>
-          <w:noProof/>
-        </w:rPr>
-      </w:pPr>
-      <w:r>
-        <w:rPr>
-          <w:noProof/>
-        </w:rPr>
-        <w:t xml:space="preserve">Mkcert </w:t>
-      </w:r>
-      <w:r>
-        <w:rPr>
-          <w:noProof/>
-        </w:rPr>
-        <w:tab/>
-      </w:r>
-      <w:r>
-        <w:rPr>
-          <w:noProof/>
-        </w:rPr>
-        <w:t>--install at ssl folder</w:t>
-      </w:r>
-    </w:p>
-    <w:p>
-      <w:pPr>
-        <w:rPr>
-          <w:noProof/>
-        </w:rPr>
-      </w:pPr>
-      <w:r>
-        <w:rPr>
-          <w:noProof/>
-        </w:rPr>
-        <w:t>Mkcert localhost</w:t>
-      </w:r>
-    </w:p>
-    <w:p>
-      <w:pPr>
-        <w:rPr>
-          <w:noProof/>
-        </w:rPr>
-      </w:pPr>
-      <w:r>
-        <w:rPr>
-          <w:noProof/>
-        </w:rPr>
         <w:drawing>
-          <wp:inline distT="0" distB="0" distL="0" distR="0" wp14:anchorId="199BB7DD" wp14:editId="573DF70A">
-            <wp:extent cx="5943600" cy="3154680"/>
-            <wp:effectExtent l="0" t="0" r="0" b="7620"/>
-            <wp:docPr id="1" name="Picture 1"/>
-            <wp:cNvGraphicFramePr>
-              <a:graphicFrameLocks xmlns:a="http://schemas.openxmlformats.org/drawingml/2006/main" noChangeAspect="1"/>
-            </wp:cNvGraphicFramePr>
-            <a:graphic xmlns:a="http://schemas.openxmlformats.org/drawingml/2006/main">
-              <a:graphicData uri="http://schemas.openxmlformats.org/drawingml/2006/picture">
-                <pic:pic xmlns:pic="http://schemas.openxmlformats.org/drawingml/2006/picture">
-                  <pic:nvPicPr>
-                    <pic:cNvPr id="1" name=""/>
-                    <pic:cNvPicPr/>
-                  </pic:nvPicPr>
-                  <pic:blipFill>
-                    <a:blip r:embed="rId5"/>
-                    <a:stretch>
-                      <a:fillRect/>
-                    </a:stretch>
-                  </pic:blipFill>
-                  <pic:spPr>
-                    <a:xfrm>
-                      <a:off x="0" y="0"/>
-                      <a:ext cx="5943600" cy="3154680"/>
-                    </a:xfrm>
-                    <a:prstGeom prst="rect">
-                      <a:avLst/>
-                    </a:prstGeom>
-                  </pic:spPr>
-                </pic:pic>
-              </a:graphicData>
-            </a:graphic>
-          </wp:inline>
-        </w:drawing>
-      </w:r>
-    </w:p>
-    <w:p>
-      <w:pPr>
-        <w:rPr>
-          <w:noProof/>
-        </w:rPr>
-      </w:pPr>
-    </w:p>
-    <w:p>
-      <w:pPr>
-        <w:rPr>
-          <w:noProof/>
-        </w:rPr>
-      </w:pPr>
-      <w:bookmarkStart w:id="0" w:name="_GoBack"/>
-      <w:r>
-        <w:rPr>
-          <w:noProof/>
-        </w:rPr>
-        <w:lastRenderedPageBreak/>
-        <w:drawing>
-          <wp:inline distT="0" distB="0" distL="0" distR="0" wp14:anchorId="620D1F31" wp14:editId="71BEF991">
-            <wp:extent cx="5943600" cy="3141345"/>
-            <wp:effectExtent l="0" t="0" r="0" b="1905"/>
-            <wp:docPr id="2" name="Picture 2"/>
+          <wp:inline distT="0" distB="0" distL="0" distR="0" wp14:anchorId="4D6A9E39" wp14:editId="52A167E4">
+            <wp:extent cx="5943600" cy="3136900"/>
+            <wp:effectExtent l="0" t="0" r="0" b="6350"/>
+            <wp:docPr id="3" name="Picture 3"/>
             <wp:cNvGraphicFramePr>
               <a:graphicFrameLocks xmlns:a="http://schemas.openxmlformats.org/drawingml/2006/main" noChangeAspect="1"/>
             </wp:cNvGraphicFramePr>
@@ -295,6 +188,210 @@
                   <pic:spPr>
                     <a:xfrm>
                       <a:off x="0" y="0"/>
+                      <a:ext cx="5943600" cy="3136900"/>
+                    </a:xfrm>
+                    <a:prstGeom prst="rect">
+                      <a:avLst/>
+                    </a:prstGeom>
+                  </pic:spPr>
+                </pic:pic>
+              </a:graphicData>
+            </a:graphic>
+          </wp:inline>
+        </w:drawing>
+      </w:r>
+    </w:p>
+    <w:p>
+      <w:pPr>
+        <w:rPr>
+          <w:noProof/>
+        </w:rPr>
+      </w:pPr>
+    </w:p>
+    <w:p>
+      <w:pPr>
+        <w:pStyle w:val="ListParagraph"/>
+        <w:numPr>
+          <w:ilvl w:val="0"/>
+          <w:numId w:val="2"/>
+        </w:numPr>
+        <w:rPr>
+          <w:noProof/>
+          <w:sz w:val="28"/>
+          <w:szCs w:val="28"/>
+        </w:rPr>
+      </w:pPr>
+      <w:r>
+        <w:rPr>
+          <w:noProof/>
+          <w:sz w:val="28"/>
+          <w:szCs w:val="28"/>
+        </w:rPr>
+        <w:t>Installing HTTPS Certificate</w:t>
+      </w:r>
+    </w:p>
+    <w:p>
+      <w:pPr>
+        <w:rPr>
+          <w:noProof/>
+        </w:rPr>
+      </w:pPr>
+      <w:r>
+        <w:rPr>
+          <w:noProof/>
+        </w:rPr>
+        <w:t xml:space="preserve">Command </w:t>
+      </w:r>
+      <w:r>
+        <w:rPr>
+          <w:noProof/>
+        </w:rPr>
+        <w:sym w:font="Wingdings" w:char="F0E0"/>
+      </w:r>
+      <w:r>
+        <w:rPr>
+          <w:noProof/>
+        </w:rPr>
+        <w:t xml:space="preserve">  mkcert  </w:t>
+      </w:r>
+      <w:r>
+        <w:rPr>
+          <w:noProof/>
+        </w:rPr>
+        <w:t>--</w:t>
+      </w:r>
+      <w:r>
+        <w:rPr>
+          <w:noProof/>
+        </w:rPr>
+        <w:t xml:space="preserve"> </w:t>
+      </w:r>
+      <w:r>
+        <w:rPr>
+          <w:noProof/>
+        </w:rPr>
+        <w:t xml:space="preserve">install </w:t>
+      </w:r>
+      <w:r>
+        <w:rPr>
+          <w:noProof/>
+        </w:rPr>
+        <w:t>(</w:t>
+      </w:r>
+      <w:r>
+        <w:rPr>
+          <w:noProof/>
+        </w:rPr>
+        <w:t>at ssl folder</w:t>
+      </w:r>
+      <w:r>
+        <w:rPr>
+          <w:noProof/>
+        </w:rPr>
+        <w:t>)</w:t>
+      </w:r>
+      <w:r>
+        <w:rPr>
+          <w:noProof/>
+        </w:rPr>
+        <w:t xml:space="preserve"> then -&gt; m</w:t>
+      </w:r>
+      <w:r>
+        <w:rPr>
+          <w:noProof/>
+        </w:rPr>
+        <w:t>kcert localhost</w:t>
+      </w:r>
+    </w:p>
+    <w:p>
+      <w:pPr>
+        <w:rPr>
+          <w:noProof/>
+        </w:rPr>
+      </w:pPr>
+      <w:r>
+        <w:rPr>
+          <w:noProof/>
+        </w:rPr>
+        <w:lastRenderedPageBreak/>
+        <w:drawing>
+          <wp:inline distT="0" distB="0" distL="0" distR="0" wp14:anchorId="199BB7DD" wp14:editId="573DF70A">
+            <wp:extent cx="5943600" cy="3154680"/>
+            <wp:effectExtent l="0" t="0" r="0" b="7620"/>
+            <wp:docPr id="1" name="Picture 1"/>
+            <wp:cNvGraphicFramePr>
+              <a:graphicFrameLocks xmlns:a="http://schemas.openxmlformats.org/drawingml/2006/main" noChangeAspect="1"/>
+            </wp:cNvGraphicFramePr>
+            <a:graphic xmlns:a="http://schemas.openxmlformats.org/drawingml/2006/main">
+              <a:graphicData uri="http://schemas.openxmlformats.org/drawingml/2006/picture">
+                <pic:pic xmlns:pic="http://schemas.openxmlformats.org/drawingml/2006/picture">
+                  <pic:nvPicPr>
+                    <pic:cNvPr id="1" name=""/>
+                    <pic:cNvPicPr/>
+                  </pic:nvPicPr>
+                  <pic:blipFill>
+                    <a:blip r:embed="rId7"/>
+                    <a:stretch>
+                      <a:fillRect/>
+                    </a:stretch>
+                  </pic:blipFill>
+                  <pic:spPr>
+                    <a:xfrm>
+                      <a:off x="0" y="0"/>
+                      <a:ext cx="5943600" cy="3154680"/>
+                    </a:xfrm>
+                    <a:prstGeom prst="rect">
+                      <a:avLst/>
+                    </a:prstGeom>
+                  </pic:spPr>
+                </pic:pic>
+              </a:graphicData>
+            </a:graphic>
+          </wp:inline>
+        </w:drawing>
+      </w:r>
+    </w:p>
+    <w:p>
+      <w:pPr>
+        <w:rPr>
+          <w:noProof/>
+        </w:rPr>
+      </w:pPr>
+    </w:p>
+    <w:p>
+      <w:pPr>
+        <w:rPr>
+          <w:noProof/>
+        </w:rPr>
+      </w:pPr>
+      <w:r>
+        <w:rPr>
+          <w:noProof/>
+        </w:rPr>
+        <w:drawing>
+          <wp:inline distT="0" distB="0" distL="0" distR="0" wp14:anchorId="620D1F31" wp14:editId="71BEF991">
+            <wp:extent cx="5943600" cy="3141345"/>
+            <wp:effectExtent l="0" t="0" r="0" b="1905"/>
+            <wp:docPr id="2" name="Picture 2"/>
+            <wp:cNvGraphicFramePr>
+              <a:graphicFrameLocks xmlns:a="http://schemas.openxmlformats.org/drawingml/2006/main" noChangeAspect="1"/>
+            </wp:cNvGraphicFramePr>
+            <a:graphic xmlns:a="http://schemas.openxmlformats.org/drawingml/2006/main">
+              <a:graphicData uri="http://schemas.openxmlformats.org/drawingml/2006/picture">
+                <pic:pic xmlns:pic="http://schemas.openxmlformats.org/drawingml/2006/picture">
+                  <pic:nvPicPr>
+                    <pic:cNvPr id="1" name=""/>
+                    <pic:cNvPicPr/>
+                  </pic:nvPicPr>
+                  <pic:blipFill>
+                    <a:blip r:embed="rId8"/>
+                    <a:stretch>
+                      <a:fillRect/>
+                    </a:stretch>
+                  </pic:blipFill>
+                  <pic:spPr>
+                    <a:xfrm>
+                      <a:off x="0" y="0"/>
                       <a:ext cx="5943600" cy="3141345"/>
                     </a:xfrm>
                     <a:prstGeom prst="rect">
@@ -307,7 +404,1022 @@
           </wp:inline>
         </w:drawing>
       </w:r>
+    </w:p>
+    <w:p>
+      <w:pPr>
+        <w:rPr>
+          <w:noProof/>
+        </w:rPr>
+      </w:pPr>
+    </w:p>
+    <w:p>
+      <w:pPr>
+        <w:rPr>
+          <w:noProof/>
+        </w:rPr>
+      </w:pPr>
+    </w:p>
+    <w:p>
+      <w:pPr>
+        <w:rPr>
+          <w:noProof/>
+        </w:rPr>
+      </w:pPr>
+    </w:p>
+    <w:p>
+      <w:pPr>
+        <w:rPr>
+          <w:noProof/>
+        </w:rPr>
+      </w:pPr>
+    </w:p>
+    <w:p>
+      <w:pPr>
+        <w:rPr>
+          <w:noProof/>
+        </w:rPr>
+      </w:pPr>
+    </w:p>
+    <w:p>
+      <w:pPr>
+        <w:pStyle w:val="ListParagraph"/>
+        <w:numPr>
+          <w:ilvl w:val="0"/>
+          <w:numId w:val="1"/>
+        </w:numPr>
+        <w:rPr>
+          <w:noProof/>
+          <w:sz w:val="28"/>
+          <w:szCs w:val="28"/>
+        </w:rPr>
+      </w:pPr>
+      <w:r>
+        <w:rPr>
+          <w:noProof/>
+          <w:sz w:val="28"/>
+          <w:szCs w:val="28"/>
+        </w:rPr>
+        <w:lastRenderedPageBreak/>
+        <w:t>Installing Redis server</w:t>
+      </w:r>
+    </w:p>
+    <w:p>
+      <w:pPr>
+        <w:rPr>
+          <w:noProof/>
+        </w:rPr>
+      </w:pPr>
+      <w:r>
+        <w:rPr>
+          <w:noProof/>
+        </w:rPr>
+        <w:t xml:space="preserve">Command </w:t>
+      </w:r>
+      <w:r>
+        <w:rPr>
+          <w:noProof/>
+        </w:rPr>
+        <w:sym w:font="Wingdings" w:char="F0E0"/>
+      </w:r>
+      <w:r>
+        <w:rPr>
+          <w:noProof/>
+        </w:rPr>
+        <w:t xml:space="preserve"> </w:t>
+      </w:r>
+      <w:r>
+        <w:rPr>
+          <w:noProof/>
+        </w:rPr>
+        <w:t>choco install redis-64 --version=3.0.501</w:t>
+      </w:r>
+    </w:p>
+    <w:p>
+      <w:pPr>
+        <w:rPr>
+          <w:noProof/>
+        </w:rPr>
+      </w:pPr>
+      <w:r>
+        <w:rPr>
+          <w:noProof/>
+        </w:rPr>
+        <w:drawing>
+          <wp:inline distT="0" distB="0" distL="0" distR="0" wp14:anchorId="7D798A0F" wp14:editId="5B562970">
+            <wp:extent cx="5943600" cy="3162935"/>
+            <wp:effectExtent l="0" t="0" r="0" b="0"/>
+            <wp:docPr id="4" name="Picture 4"/>
+            <wp:cNvGraphicFramePr>
+              <a:graphicFrameLocks xmlns:a="http://schemas.openxmlformats.org/drawingml/2006/main" noChangeAspect="1"/>
+            </wp:cNvGraphicFramePr>
+            <a:graphic xmlns:a="http://schemas.openxmlformats.org/drawingml/2006/main">
+              <a:graphicData uri="http://schemas.openxmlformats.org/drawingml/2006/picture">
+                <pic:pic xmlns:pic="http://schemas.openxmlformats.org/drawingml/2006/picture">
+                  <pic:nvPicPr>
+                    <pic:cNvPr id="1" name=""/>
+                    <pic:cNvPicPr/>
+                  </pic:nvPicPr>
+                  <pic:blipFill>
+                    <a:blip r:embed="rId9"/>
+                    <a:stretch>
+                      <a:fillRect/>
+                    </a:stretch>
+                  </pic:blipFill>
+                  <pic:spPr>
+                    <a:xfrm>
+                      <a:off x="0" y="0"/>
+                      <a:ext cx="5943600" cy="3162935"/>
+                    </a:xfrm>
+                    <a:prstGeom prst="rect">
+                      <a:avLst/>
+                    </a:prstGeom>
+                  </pic:spPr>
+                </pic:pic>
+              </a:graphicData>
+            </a:graphic>
+          </wp:inline>
+        </w:drawing>
+      </w:r>
+    </w:p>
+    <w:p>
+      <w:pPr>
+        <w:rPr>
+          <w:noProof/>
+        </w:rPr>
+      </w:pPr>
+    </w:p>
+    <w:p>
+      <w:pPr>
+        <w:rPr>
+          <w:noProof/>
+        </w:rPr>
+      </w:pPr>
+      <w:r>
+        <w:rPr>
+          <w:noProof/>
+        </w:rPr>
+        <w:drawing>
+          <wp:inline distT="0" distB="0" distL="0" distR="0" wp14:anchorId="2A5DDE42" wp14:editId="1B6A0986">
+            <wp:extent cx="5943600" cy="3145790"/>
+            <wp:effectExtent l="0" t="0" r="0" b="0"/>
+            <wp:docPr id="6" name="Picture 6"/>
+            <wp:cNvGraphicFramePr>
+              <a:graphicFrameLocks xmlns:a="http://schemas.openxmlformats.org/drawingml/2006/main" noChangeAspect="1"/>
+            </wp:cNvGraphicFramePr>
+            <a:graphic xmlns:a="http://schemas.openxmlformats.org/drawingml/2006/main">
+              <a:graphicData uri="http://schemas.openxmlformats.org/drawingml/2006/picture">
+                <pic:pic xmlns:pic="http://schemas.openxmlformats.org/drawingml/2006/picture">
+                  <pic:nvPicPr>
+                    <pic:cNvPr id="1" name=""/>
+                    <pic:cNvPicPr/>
+                  </pic:nvPicPr>
+                  <pic:blipFill>
+                    <a:blip r:embed="rId10"/>
+                    <a:stretch>
+                      <a:fillRect/>
+                    </a:stretch>
+                  </pic:blipFill>
+                  <pic:spPr>
+                    <a:xfrm>
+                      <a:off x="0" y="0"/>
+                      <a:ext cx="5943600" cy="3145790"/>
+                    </a:xfrm>
+                    <a:prstGeom prst="rect">
+                      <a:avLst/>
+                    </a:prstGeom>
+                  </pic:spPr>
+                </pic:pic>
+              </a:graphicData>
+            </a:graphic>
+          </wp:inline>
+        </w:drawing>
+      </w:r>
+    </w:p>
+    <w:p>
+      <w:pPr>
+        <w:rPr>
+          <w:noProof/>
+        </w:rPr>
+      </w:pPr>
+    </w:p>
+    <w:p>
+      <w:pPr>
+        <w:rPr>
+          <w:noProof/>
+        </w:rPr>
+      </w:pPr>
+    </w:p>
+    <w:p>
+      <w:pPr>
+        <w:rPr>
+          <w:noProof/>
+        </w:rPr>
+      </w:pPr>
+    </w:p>
+    <w:p>
+      <w:pPr>
+        <w:pStyle w:val="ListParagraph"/>
+        <w:numPr>
+          <w:ilvl w:val="0"/>
+          <w:numId w:val="1"/>
+        </w:numPr>
+        <w:rPr>
+          <w:noProof/>
+          <w:sz w:val="28"/>
+          <w:szCs w:val="28"/>
+        </w:rPr>
+      </w:pPr>
+      <w:r>
+        <w:rPr>
+          <w:noProof/>
+          <w:sz w:val="28"/>
+          <w:szCs w:val="28"/>
+        </w:rPr>
+        <w:lastRenderedPageBreak/>
+        <w:t>Docker</w:t>
+      </w:r>
+      <w:r>
+        <w:rPr>
+          <w:noProof/>
+          <w:sz w:val="28"/>
+          <w:szCs w:val="28"/>
+        </w:rPr>
+        <w:t xml:space="preserve"> Installation</w:t>
+      </w:r>
+    </w:p>
+    <w:p>
+      <w:pPr>
+        <w:pStyle w:val="ListParagraph"/>
+        <w:rPr>
+          <w:noProof/>
+        </w:rPr>
+      </w:pPr>
+    </w:p>
+    <w:p>
+      <w:pPr>
+        <w:pStyle w:val="ListParagraph"/>
+        <w:rPr>
+          <w:noProof/>
+        </w:rPr>
+      </w:pPr>
+      <w:r>
+        <w:rPr>
+          <w:noProof/>
+        </w:rPr>
+        <w:drawing>
+          <wp:inline distT="0" distB="0" distL="0" distR="0" wp14:anchorId="0FF0A16C" wp14:editId="4E7C5B22">
+            <wp:extent cx="5943600" cy="3180715"/>
+            <wp:effectExtent l="0" t="0" r="0" b="635"/>
+            <wp:docPr id="5" name="Picture 5"/>
+            <wp:cNvGraphicFramePr>
+              <a:graphicFrameLocks xmlns:a="http://schemas.openxmlformats.org/drawingml/2006/main" noChangeAspect="1"/>
+            </wp:cNvGraphicFramePr>
+            <a:graphic xmlns:a="http://schemas.openxmlformats.org/drawingml/2006/main">
+              <a:graphicData uri="http://schemas.openxmlformats.org/drawingml/2006/picture">
+                <pic:pic xmlns:pic="http://schemas.openxmlformats.org/drawingml/2006/picture">
+                  <pic:nvPicPr>
+                    <pic:cNvPr id="1" name=""/>
+                    <pic:cNvPicPr/>
+                  </pic:nvPicPr>
+                  <pic:blipFill>
+                    <a:blip r:embed="rId11"/>
+                    <a:stretch>
+                      <a:fillRect/>
+                    </a:stretch>
+                  </pic:blipFill>
+                  <pic:spPr>
+                    <a:xfrm>
+                      <a:off x="0" y="0"/>
+                      <a:ext cx="5943600" cy="3180715"/>
+                    </a:xfrm>
+                    <a:prstGeom prst="rect">
+                      <a:avLst/>
+                    </a:prstGeom>
+                  </pic:spPr>
+                </pic:pic>
+              </a:graphicData>
+            </a:graphic>
+          </wp:inline>
+        </w:drawing>
+      </w:r>
+    </w:p>
+    <w:p>
+      <w:pPr>
+        <w:pStyle w:val="ListParagraph"/>
+        <w:rPr>
+          <w:noProof/>
+        </w:rPr>
+      </w:pPr>
+    </w:p>
+    <w:p>
+      <w:pPr>
+        <w:pStyle w:val="ListParagraph"/>
+        <w:rPr>
+          <w:noProof/>
+        </w:rPr>
+      </w:pPr>
+      <w:r>
+        <w:rPr>
+          <w:noProof/>
+        </w:rPr>
+        <w:drawing>
+          <wp:inline distT="0" distB="0" distL="0" distR="0" wp14:anchorId="12D7F6AD" wp14:editId="3946631C">
+            <wp:extent cx="5943600" cy="3171825"/>
+            <wp:effectExtent l="0" t="0" r="0" b="9525"/>
+            <wp:docPr id="7" name="Picture 7"/>
+            <wp:cNvGraphicFramePr>
+              <a:graphicFrameLocks xmlns:a="http://schemas.openxmlformats.org/drawingml/2006/main" noChangeAspect="1"/>
+            </wp:cNvGraphicFramePr>
+            <a:graphic xmlns:a="http://schemas.openxmlformats.org/drawingml/2006/main">
+              <a:graphicData uri="http://schemas.openxmlformats.org/drawingml/2006/picture">
+                <pic:pic xmlns:pic="http://schemas.openxmlformats.org/drawingml/2006/picture">
+                  <pic:nvPicPr>
+                    <pic:cNvPr id="1" name=""/>
+                    <pic:cNvPicPr/>
+                  </pic:nvPicPr>
+                  <pic:blipFill>
+                    <a:blip r:embed="rId12"/>
+                    <a:stretch>
+                      <a:fillRect/>
+                    </a:stretch>
+                  </pic:blipFill>
+                  <pic:spPr>
+                    <a:xfrm>
+                      <a:off x="0" y="0"/>
+                      <a:ext cx="5943600" cy="3171825"/>
+                    </a:xfrm>
+                    <a:prstGeom prst="rect">
+                      <a:avLst/>
+                    </a:prstGeom>
+                  </pic:spPr>
+                </pic:pic>
+              </a:graphicData>
+            </a:graphic>
+          </wp:inline>
+        </w:drawing>
+      </w:r>
+    </w:p>
+    <w:p>
+      <w:pPr>
+        <w:pStyle w:val="ListParagraph"/>
+        <w:rPr>
+          <w:noProof/>
+        </w:rPr>
+      </w:pPr>
+    </w:p>
+    <w:p>
+      <w:pPr>
+        <w:pStyle w:val="ListParagraph"/>
+        <w:rPr>
+          <w:noProof/>
+        </w:rPr>
+      </w:pPr>
+      <w:r>
+        <w:rPr>
+          <w:noProof/>
+        </w:rPr>
+        <w:lastRenderedPageBreak/>
+        <w:drawing>
+          <wp:inline distT="0" distB="0" distL="0" distR="0" wp14:anchorId="67C76E36" wp14:editId="77F40132">
+            <wp:extent cx="5943600" cy="3162935"/>
+            <wp:effectExtent l="0" t="0" r="0" b="0"/>
+            <wp:docPr id="14" name="Picture 14"/>
+            <wp:cNvGraphicFramePr>
+              <a:graphicFrameLocks xmlns:a="http://schemas.openxmlformats.org/drawingml/2006/main" noChangeAspect="1"/>
+            </wp:cNvGraphicFramePr>
+            <a:graphic xmlns:a="http://schemas.openxmlformats.org/drawingml/2006/main">
+              <a:graphicData uri="http://schemas.openxmlformats.org/drawingml/2006/picture">
+                <pic:pic xmlns:pic="http://schemas.openxmlformats.org/drawingml/2006/picture">
+                  <pic:nvPicPr>
+                    <pic:cNvPr id="1" name=""/>
+                    <pic:cNvPicPr/>
+                  </pic:nvPicPr>
+                  <pic:blipFill>
+                    <a:blip r:embed="rId13"/>
+                    <a:stretch>
+                      <a:fillRect/>
+                    </a:stretch>
+                  </pic:blipFill>
+                  <pic:spPr>
+                    <a:xfrm>
+                      <a:off x="0" y="0"/>
+                      <a:ext cx="5943600" cy="3162935"/>
+                    </a:xfrm>
+                    <a:prstGeom prst="rect">
+                      <a:avLst/>
+                    </a:prstGeom>
+                  </pic:spPr>
+                </pic:pic>
+              </a:graphicData>
+            </a:graphic>
+          </wp:inline>
+        </w:drawing>
+      </w:r>
+    </w:p>
+    <w:p>
+      <w:pPr>
+        <w:pStyle w:val="ListParagraph"/>
+        <w:rPr>
+          <w:noProof/>
+        </w:rPr>
+      </w:pPr>
+    </w:p>
+    <w:p>
+      <w:pPr>
+        <w:pStyle w:val="ListParagraph"/>
+        <w:rPr>
+          <w:noProof/>
+        </w:rPr>
+      </w:pPr>
+      <w:r>
+        <w:rPr>
+          <w:noProof/>
+        </w:rPr>
+        <w:drawing>
+          <wp:inline distT="0" distB="0" distL="0" distR="0" wp14:anchorId="36F42851" wp14:editId="0FD268EB">
+            <wp:extent cx="5943600" cy="3180715"/>
+            <wp:effectExtent l="0" t="0" r="0" b="635"/>
+            <wp:docPr id="8" name="Picture 8"/>
+            <wp:cNvGraphicFramePr>
+              <a:graphicFrameLocks xmlns:a="http://schemas.openxmlformats.org/drawingml/2006/main" noChangeAspect="1"/>
+            </wp:cNvGraphicFramePr>
+            <a:graphic xmlns:a="http://schemas.openxmlformats.org/drawingml/2006/main">
+              <a:graphicData uri="http://schemas.openxmlformats.org/drawingml/2006/picture">
+                <pic:pic xmlns:pic="http://schemas.openxmlformats.org/drawingml/2006/picture">
+                  <pic:nvPicPr>
+                    <pic:cNvPr id="1" name=""/>
+                    <pic:cNvPicPr/>
+                  </pic:nvPicPr>
+                  <pic:blipFill>
+                    <a:blip r:embed="rId14"/>
+                    <a:stretch>
+                      <a:fillRect/>
+                    </a:stretch>
+                  </pic:blipFill>
+                  <pic:spPr>
+                    <a:xfrm>
+                      <a:off x="0" y="0"/>
+                      <a:ext cx="5943600" cy="3180715"/>
+                    </a:xfrm>
+                    <a:prstGeom prst="rect">
+                      <a:avLst/>
+                    </a:prstGeom>
+                  </pic:spPr>
+                </pic:pic>
+              </a:graphicData>
+            </a:graphic>
+          </wp:inline>
+        </w:drawing>
+      </w:r>
+    </w:p>
+    <w:p>
+      <w:pPr>
+        <w:pStyle w:val="ListParagraph"/>
+        <w:rPr>
+          <w:noProof/>
+        </w:rPr>
+      </w:pPr>
+    </w:p>
+    <w:p>
+      <w:pPr>
+        <w:pStyle w:val="ListParagraph"/>
+        <w:rPr>
+          <w:noProof/>
+        </w:rPr>
+      </w:pPr>
+      <w:r>
+        <w:rPr>
+          <w:noProof/>
+        </w:rPr>
+        <w:lastRenderedPageBreak/>
+        <w:drawing>
+          <wp:inline distT="0" distB="0" distL="0" distR="0" wp14:anchorId="6CF7CA4F" wp14:editId="6AA19532">
+            <wp:extent cx="5943600" cy="3167380"/>
+            <wp:effectExtent l="0" t="0" r="0" b="0"/>
+            <wp:docPr id="9" name="Picture 9"/>
+            <wp:cNvGraphicFramePr>
+              <a:graphicFrameLocks xmlns:a="http://schemas.openxmlformats.org/drawingml/2006/main" noChangeAspect="1"/>
+            </wp:cNvGraphicFramePr>
+            <a:graphic xmlns:a="http://schemas.openxmlformats.org/drawingml/2006/main">
+              <a:graphicData uri="http://schemas.openxmlformats.org/drawingml/2006/picture">
+                <pic:pic xmlns:pic="http://schemas.openxmlformats.org/drawingml/2006/picture">
+                  <pic:nvPicPr>
+                    <pic:cNvPr id="1" name=""/>
+                    <pic:cNvPicPr/>
+                  </pic:nvPicPr>
+                  <pic:blipFill>
+                    <a:blip r:embed="rId15"/>
+                    <a:stretch>
+                      <a:fillRect/>
+                    </a:stretch>
+                  </pic:blipFill>
+                  <pic:spPr>
+                    <a:xfrm>
+                      <a:off x="0" y="0"/>
+                      <a:ext cx="5943600" cy="3167380"/>
+                    </a:xfrm>
+                    <a:prstGeom prst="rect">
+                      <a:avLst/>
+                    </a:prstGeom>
+                  </pic:spPr>
+                </pic:pic>
+              </a:graphicData>
+            </a:graphic>
+          </wp:inline>
+        </w:drawing>
+      </w:r>
+    </w:p>
+    <w:p>
+      <w:pPr>
+        <w:pStyle w:val="ListParagraph"/>
+        <w:rPr>
+          <w:noProof/>
+        </w:rPr>
+      </w:pPr>
+    </w:p>
+    <w:p>
+      <w:pPr>
+        <w:pStyle w:val="ListParagraph"/>
+        <w:rPr>
+          <w:noProof/>
+        </w:rPr>
+      </w:pPr>
+      <w:r>
+        <w:rPr>
+          <w:noProof/>
+        </w:rPr>
+        <w:drawing>
+          <wp:inline distT="0" distB="0" distL="0" distR="0" wp14:anchorId="0E8A8ECC" wp14:editId="79100D9A">
+            <wp:extent cx="5943600" cy="3176270"/>
+            <wp:effectExtent l="0" t="0" r="0" b="5080"/>
+            <wp:docPr id="10" name="Picture 10"/>
+            <wp:cNvGraphicFramePr>
+              <a:graphicFrameLocks xmlns:a="http://schemas.openxmlformats.org/drawingml/2006/main" noChangeAspect="1"/>
+            </wp:cNvGraphicFramePr>
+            <a:graphic xmlns:a="http://schemas.openxmlformats.org/drawingml/2006/main">
+              <a:graphicData uri="http://schemas.openxmlformats.org/drawingml/2006/picture">
+                <pic:pic xmlns:pic="http://schemas.openxmlformats.org/drawingml/2006/picture">
+                  <pic:nvPicPr>
+                    <pic:cNvPr id="1" name=""/>
+                    <pic:cNvPicPr/>
+                  </pic:nvPicPr>
+                  <pic:blipFill>
+                    <a:blip r:embed="rId16"/>
+                    <a:stretch>
+                      <a:fillRect/>
+                    </a:stretch>
+                  </pic:blipFill>
+                  <pic:spPr>
+                    <a:xfrm>
+                      <a:off x="0" y="0"/>
+                      <a:ext cx="5943600" cy="3176270"/>
+                    </a:xfrm>
+                    <a:prstGeom prst="rect">
+                      <a:avLst/>
+                    </a:prstGeom>
+                  </pic:spPr>
+                </pic:pic>
+              </a:graphicData>
+            </a:graphic>
+          </wp:inline>
+        </w:drawing>
+      </w:r>
+    </w:p>
+    <w:p>
+      <w:pPr>
+        <w:pStyle w:val="ListParagraph"/>
+        <w:rPr>
+          <w:noProof/>
+        </w:rPr>
+      </w:pPr>
+    </w:p>
+    <w:p>
+      <w:pPr>
+        <w:pStyle w:val="ListParagraph"/>
+        <w:rPr>
+          <w:noProof/>
+        </w:rPr>
+      </w:pPr>
+      <w:r>
+        <w:rPr>
+          <w:noProof/>
+        </w:rPr>
+        <w:lastRenderedPageBreak/>
+        <w:drawing>
+          <wp:inline distT="0" distB="0" distL="0" distR="0" wp14:anchorId="303D7E63" wp14:editId="0CDAF2EE">
+            <wp:extent cx="5943600" cy="3159125"/>
+            <wp:effectExtent l="0" t="0" r="0" b="3175"/>
+            <wp:docPr id="11" name="Picture 11"/>
+            <wp:cNvGraphicFramePr>
+              <a:graphicFrameLocks xmlns:a="http://schemas.openxmlformats.org/drawingml/2006/main" noChangeAspect="1"/>
+            </wp:cNvGraphicFramePr>
+            <a:graphic xmlns:a="http://schemas.openxmlformats.org/drawingml/2006/main">
+              <a:graphicData uri="http://schemas.openxmlformats.org/drawingml/2006/picture">
+                <pic:pic xmlns:pic="http://schemas.openxmlformats.org/drawingml/2006/picture">
+                  <pic:nvPicPr>
+                    <pic:cNvPr id="1" name=""/>
+                    <pic:cNvPicPr/>
+                  </pic:nvPicPr>
+                  <pic:blipFill>
+                    <a:blip r:embed="rId17"/>
+                    <a:stretch>
+                      <a:fillRect/>
+                    </a:stretch>
+                  </pic:blipFill>
+                  <pic:spPr>
+                    <a:xfrm>
+                      <a:off x="0" y="0"/>
+                      <a:ext cx="5943600" cy="3159125"/>
+                    </a:xfrm>
+                    <a:prstGeom prst="rect">
+                      <a:avLst/>
+                    </a:prstGeom>
+                  </pic:spPr>
+                </pic:pic>
+              </a:graphicData>
+            </a:graphic>
+          </wp:inline>
+        </w:drawing>
+      </w:r>
+    </w:p>
+    <w:p>
+      <w:pPr>
+        <w:pStyle w:val="ListParagraph"/>
+        <w:rPr>
+          <w:noProof/>
+        </w:rPr>
+      </w:pPr>
+    </w:p>
+    <w:p>
+      <w:pPr>
+        <w:pStyle w:val="ListParagraph"/>
+        <w:rPr>
+          <w:noProof/>
+        </w:rPr>
+      </w:pPr>
+    </w:p>
+    <w:p>
+      <w:pPr>
+        <w:pStyle w:val="ListParagraph"/>
+        <w:rPr>
+          <w:noProof/>
+          <w:sz w:val="24"/>
+          <w:szCs w:val="24"/>
+        </w:rPr>
+      </w:pPr>
+      <w:r>
+        <w:rPr>
+          <w:noProof/>
+          <w:sz w:val="24"/>
+          <w:szCs w:val="24"/>
+        </w:rPr>
+        <w:t>Same is accesible at localhost:8081</w:t>
+      </w:r>
+    </w:p>
+    <w:p>
+      <w:pPr>
+        <w:pStyle w:val="ListParagraph"/>
+        <w:rPr>
+          <w:noProof/>
+        </w:rPr>
+      </w:pPr>
+    </w:p>
+    <w:p>
+      <w:pPr>
+        <w:pStyle w:val="ListParagraph"/>
+        <w:rPr>
+          <w:noProof/>
+        </w:rPr>
+      </w:pPr>
+      <w:r>
+        <w:rPr>
+          <w:noProof/>
+        </w:rPr>
+        <w:drawing>
+          <wp:inline distT="0" distB="0" distL="0" distR="0" wp14:anchorId="769D69C1" wp14:editId="4C050330">
+            <wp:extent cx="5943600" cy="3171825"/>
+            <wp:effectExtent l="0" t="0" r="0" b="9525"/>
+            <wp:docPr id="12" name="Picture 12"/>
+            <wp:cNvGraphicFramePr>
+              <a:graphicFrameLocks xmlns:a="http://schemas.openxmlformats.org/drawingml/2006/main" noChangeAspect="1"/>
+            </wp:cNvGraphicFramePr>
+            <a:graphic xmlns:a="http://schemas.openxmlformats.org/drawingml/2006/main">
+              <a:graphicData uri="http://schemas.openxmlformats.org/drawingml/2006/picture">
+                <pic:pic xmlns:pic="http://schemas.openxmlformats.org/drawingml/2006/picture">
+                  <pic:nvPicPr>
+                    <pic:cNvPr id="1" name=""/>
+                    <pic:cNvPicPr/>
+                  </pic:nvPicPr>
+                  <pic:blipFill>
+                    <a:blip r:embed="rId18"/>
+                    <a:stretch>
+                      <a:fillRect/>
+                    </a:stretch>
+                  </pic:blipFill>
+                  <pic:spPr>
+                    <a:xfrm>
+                      <a:off x="0" y="0"/>
+                      <a:ext cx="5943600" cy="3171825"/>
+                    </a:xfrm>
+                    <a:prstGeom prst="rect">
+                      <a:avLst/>
+                    </a:prstGeom>
+                  </pic:spPr>
+                </pic:pic>
+              </a:graphicData>
+            </a:graphic>
+          </wp:inline>
+        </w:drawing>
+      </w:r>
+    </w:p>
+    <w:p>
+      <w:pPr>
+        <w:pStyle w:val="ListParagraph"/>
+        <w:rPr>
+          <w:noProof/>
+        </w:rPr>
+      </w:pPr>
+    </w:p>
+    <w:p>
+      <w:pPr>
+        <w:pStyle w:val="ListParagraph"/>
+        <w:rPr>
+          <w:noProof/>
+          <w:sz w:val="24"/>
+          <w:szCs w:val="24"/>
+        </w:rPr>
+      </w:pPr>
+    </w:p>
+    <w:p>
+      <w:pPr>
+        <w:pStyle w:val="ListParagraph"/>
+        <w:rPr>
+          <w:noProof/>
+          <w:sz w:val="24"/>
+          <w:szCs w:val="24"/>
+        </w:rPr>
+      </w:pPr>
+    </w:p>
+    <w:p>
+      <w:pPr>
+        <w:pStyle w:val="ListParagraph"/>
+        <w:rPr>
+          <w:noProof/>
+        </w:rPr>
+      </w:pPr>
+      <w:r>
+        <w:rPr>
+          <w:noProof/>
+          <w:sz w:val="24"/>
+          <w:szCs w:val="24"/>
+        </w:rPr>
+        <w:t>Test Basket in Postman</w:t>
+      </w:r>
+      <w:r>
+        <w:rPr>
+          <w:noProof/>
+        </w:rPr>
+        <w:t xml:space="preserve"> </w:t>
+      </w:r>
+      <w:r>
+        <w:rPr>
+          <w:noProof/>
+        </w:rPr>
+        <w:sym w:font="Wingdings" w:char="F0E0"/>
+      </w:r>
+    </w:p>
+    <w:p>
+      <w:pPr>
+        <w:pStyle w:val="ListParagraph"/>
+        <w:rPr>
+          <w:noProof/>
+        </w:rPr>
+      </w:pPr>
+    </w:p>
+    <w:p>
+      <w:pPr>
+        <w:pStyle w:val="ListParagraph"/>
+        <w:numPr>
+          <w:ilvl w:val="0"/>
+          <w:numId w:val="3"/>
+        </w:numPr>
+        <w:rPr>
+          <w:noProof/>
+        </w:rPr>
+      </w:pPr>
+      <w:r>
+        <w:rPr>
+          <w:noProof/>
+        </w:rPr>
+        <w:lastRenderedPageBreak/>
+        <w:t>Create Basket</w:t>
+      </w:r>
+    </w:p>
+    <w:p>
+      <w:pPr>
+        <w:pStyle w:val="ListParagraph"/>
+        <w:ind w:left="1080"/>
+        <w:rPr>
+          <w:noProof/>
+        </w:rPr>
+      </w:pPr>
+    </w:p>
+    <w:p>
+      <w:pPr>
+        <w:pStyle w:val="ListParagraph"/>
+        <w:rPr>
+          <w:noProof/>
+        </w:rPr>
+      </w:pPr>
+      <w:r>
+        <w:rPr>
+          <w:noProof/>
+        </w:rPr>
+        <w:drawing>
+          <wp:inline distT="0" distB="0" distL="0" distR="0" wp14:anchorId="3E6F8A03" wp14:editId="54D35CBC">
+            <wp:extent cx="5943600" cy="3167380"/>
+            <wp:effectExtent l="0" t="0" r="0" b="0"/>
+            <wp:docPr id="13" name="Picture 13"/>
+            <wp:cNvGraphicFramePr>
+              <a:graphicFrameLocks xmlns:a="http://schemas.openxmlformats.org/drawingml/2006/main" noChangeAspect="1"/>
+            </wp:cNvGraphicFramePr>
+            <a:graphic xmlns:a="http://schemas.openxmlformats.org/drawingml/2006/main">
+              <a:graphicData uri="http://schemas.openxmlformats.org/drawingml/2006/picture">
+                <pic:pic xmlns:pic="http://schemas.openxmlformats.org/drawingml/2006/picture">
+                  <pic:nvPicPr>
+                    <pic:cNvPr id="1" name=""/>
+                    <pic:cNvPicPr/>
+                  </pic:nvPicPr>
+                  <pic:blipFill>
+                    <a:blip r:embed="rId19"/>
+                    <a:stretch>
+                      <a:fillRect/>
+                    </a:stretch>
+                  </pic:blipFill>
+                  <pic:spPr>
+                    <a:xfrm>
+                      <a:off x="0" y="0"/>
+                      <a:ext cx="5943600" cy="3167380"/>
+                    </a:xfrm>
+                    <a:prstGeom prst="rect">
+                      <a:avLst/>
+                    </a:prstGeom>
+                  </pic:spPr>
+                </pic:pic>
+              </a:graphicData>
+            </a:graphic>
+          </wp:inline>
+        </w:drawing>
+      </w:r>
+    </w:p>
+    <w:p>
+      <w:pPr>
+        <w:pStyle w:val="ListParagraph"/>
+        <w:rPr>
+          <w:noProof/>
+        </w:rPr>
+      </w:pPr>
+    </w:p>
+    <w:p>
+      <w:pPr>
+        <w:pStyle w:val="ListParagraph"/>
+        <w:rPr>
+          <w:noProof/>
+        </w:rPr>
+      </w:pPr>
+    </w:p>
+    <w:p>
+      <w:pPr>
+        <w:pStyle w:val="ListParagraph"/>
+        <w:rPr>
+          <w:noProof/>
+        </w:rPr>
+      </w:pPr>
+      <w:r>
+        <w:rPr>
+          <w:noProof/>
+        </w:rPr>
+        <w:drawing>
+          <wp:inline distT="0" distB="0" distL="0" distR="0" wp14:anchorId="07A4E187" wp14:editId="2D91BD68">
+            <wp:extent cx="5943600" cy="3159125"/>
+            <wp:effectExtent l="0" t="0" r="0" b="3175"/>
+            <wp:docPr id="15" name="Picture 15"/>
+            <wp:cNvGraphicFramePr>
+              <a:graphicFrameLocks xmlns:a="http://schemas.openxmlformats.org/drawingml/2006/main" noChangeAspect="1"/>
+            </wp:cNvGraphicFramePr>
+            <a:graphic xmlns:a="http://schemas.openxmlformats.org/drawingml/2006/main">
+              <a:graphicData uri="http://schemas.openxmlformats.org/drawingml/2006/picture">
+                <pic:pic xmlns:pic="http://schemas.openxmlformats.org/drawingml/2006/picture">
+                  <pic:nvPicPr>
+                    <pic:cNvPr id="1" name=""/>
+                    <pic:cNvPicPr/>
+                  </pic:nvPicPr>
+                  <pic:blipFill>
+                    <a:blip r:embed="rId20"/>
+                    <a:stretch>
+                      <a:fillRect/>
+                    </a:stretch>
+                  </pic:blipFill>
+                  <pic:spPr>
+                    <a:xfrm>
+                      <a:off x="0" y="0"/>
+                      <a:ext cx="5943600" cy="3159125"/>
+                    </a:xfrm>
+                    <a:prstGeom prst="rect">
+                      <a:avLst/>
+                    </a:prstGeom>
+                  </pic:spPr>
+                </pic:pic>
+              </a:graphicData>
+            </a:graphic>
+          </wp:inline>
+        </w:drawing>
+      </w:r>
+    </w:p>
+    <w:p>
+      <w:pPr>
+        <w:pStyle w:val="ListParagraph"/>
+        <w:rPr>
+          <w:noProof/>
+        </w:rPr>
+      </w:pPr>
+    </w:p>
+    <w:p>
+      <w:pPr>
+        <w:pStyle w:val="ListParagraph"/>
+        <w:numPr>
+          <w:ilvl w:val="0"/>
+          <w:numId w:val="3"/>
+        </w:numPr>
+        <w:rPr>
+          <w:noProof/>
+        </w:rPr>
+      </w:pPr>
+      <w:r>
+        <w:rPr>
+          <w:noProof/>
+        </w:rPr>
+        <w:t>Delete Basket</w:t>
+      </w:r>
+    </w:p>
+    <w:p>
+      <w:pPr>
+        <w:pStyle w:val="ListParagraph"/>
+        <w:ind w:left="1080"/>
+        <w:rPr>
+          <w:noProof/>
+        </w:rPr>
+      </w:pPr>
+    </w:p>
+    <w:p>
+      <w:pPr>
+        <w:rPr>
+          <w:noProof/>
+        </w:rPr>
+      </w:pPr>
+      <w:bookmarkStart w:id="0" w:name="_GoBack"/>
       <w:bookmarkEnd w:id="0"/>
+      <w:r>
+        <w:rPr>
+          <w:noProof/>
+        </w:rPr>
+        <w:lastRenderedPageBreak/>
+        <w:drawing>
+          <wp:inline distT="0" distB="0" distL="0" distR="0" wp14:anchorId="71060330" wp14:editId="5C647317">
+            <wp:extent cx="5943600" cy="3162935"/>
+            <wp:effectExtent l="0" t="0" r="0" b="0"/>
+            <wp:docPr id="16" name="Picture 16"/>
+            <wp:cNvGraphicFramePr>
+              <a:graphicFrameLocks xmlns:a="http://schemas.openxmlformats.org/drawingml/2006/main" noChangeAspect="1"/>
+            </wp:cNvGraphicFramePr>
+            <a:graphic xmlns:a="http://schemas.openxmlformats.org/drawingml/2006/main">
+              <a:graphicData uri="http://schemas.openxmlformats.org/drawingml/2006/picture">
+                <pic:pic xmlns:pic="http://schemas.openxmlformats.org/drawingml/2006/picture">
+                  <pic:nvPicPr>
+                    <pic:cNvPr id="1" name=""/>
+                    <pic:cNvPicPr/>
+                  </pic:nvPicPr>
+                  <pic:blipFill>
+                    <a:blip r:embed="rId21"/>
+                    <a:stretch>
+                      <a:fillRect/>
+                    </a:stretch>
+                  </pic:blipFill>
+                  <pic:spPr>
+                    <a:xfrm>
+                      <a:off x="0" y="0"/>
+                      <a:ext cx="5943600" cy="3162935"/>
+                    </a:xfrm>
+                    <a:prstGeom prst="rect">
+                      <a:avLst/>
+                    </a:prstGeom>
+                  </pic:spPr>
+                </pic:pic>
+              </a:graphicData>
+            </a:graphic>
+          </wp:inline>
+        </w:drawing>
+      </w:r>
     </w:p>
     <w:p>
       <w:pPr>
@@ -325,6 +1437,333 @@
     </w:sectPr>
   </w:body>
 </w:document>
+</file>
+
+<file path=word/numbering.xml><?xml version="1.0" encoding="utf-8"?>
+<w:numbering xmlns:wpc="http://schemas.microsoft.com/office/word/2010/wordprocessingCanvas" xmlns:cx="http://schemas.microsoft.com/office/drawing/2014/chartex" xmlns:mc="http://schemas.openxmlformats.org/markup-compatibility/2006" xmlns:o="urn:schemas-microsoft-com:office:office" xmlns:r="http://schemas.openxmlformats.org/officeDocument/2006/relationships" xmlns:m="http://schemas.openxmlformats.org/officeDocument/2006/math" xmlns:v="urn:schemas-microsoft-com:vml" xmlns:wp14="http://schemas.microsoft.com/office/word/2010/wordprocessingDrawing" xmlns:wp="http://schemas.openxmlformats.org/drawingml/2006/wordprocessingDrawing" xmlns:w10="urn:schemas-microsoft-com:office:word" xmlns:w="http://schemas.openxmlformats.org/wordprocessingml/2006/main" xmlns:w14="http://schemas.microsoft.com/office/word/2010/wordml" xmlns:w15="http://schemas.microsoft.com/office/word/2012/wordml" xmlns:w16se="http://schemas.microsoft.com/office/word/2015/wordml/symex" xmlns:wpg="http://schemas.microsoft.com/office/word/2010/wordprocessingGroup" xmlns:wpi="http://schemas.microsoft.com/office/word/2010/wordprocessingInk" xmlns:wne="http://schemas.microsoft.com/office/word/2006/wordml" xmlns:wps="http://schemas.microsoft.com/office/word/2010/wordprocessingShape" mc:Ignorable="w14 w15 w16se wp14">
+  <w:abstractNum w:abstractNumId="0" w15:restartNumberingAfterBreak="0">
+    <w:nsid w:val="5274755E"/>
+    <w:multiLevelType w:val="hybridMultilevel"/>
+    <w:tmpl w:val="F676D1B8"/>
+    <w:lvl w:ilvl="0" w:tplc="7DB07160">
+      <w:numFmt w:val="bullet"/>
+      <w:lvlText w:val=""/>
+      <w:lvlJc w:val="left"/>
+      <w:pPr>
+        <w:ind w:left="720" w:hanging="360"/>
+      </w:pPr>
+      <w:rPr>
+        <w:rFonts w:ascii="Symbol" w:eastAsiaTheme="minorHAnsi" w:hAnsi="Symbol" w:cstheme="minorBidi" w:hint="default"/>
+      </w:rPr>
+    </w:lvl>
+    <w:lvl w:ilvl="1" w:tplc="04090003" w:tentative="1">
+      <w:start w:val="1"/>
+      <w:numFmt w:val="bullet"/>
+      <w:lvlText w:val="o"/>
+      <w:lvlJc w:val="left"/>
+      <w:pPr>
+        <w:ind w:left="1440" w:hanging="360"/>
+      </w:pPr>
+      <w:rPr>
+        <w:rFonts w:ascii="Courier New" w:hAnsi="Courier New" w:cs="Courier New" w:hint="default"/>
+      </w:rPr>
+    </w:lvl>
+    <w:lvl w:ilvl="2" w:tplc="04090005" w:tentative="1">
+      <w:start w:val="1"/>
+      <w:numFmt w:val="bullet"/>
+      <w:lvlText w:val=""/>
+      <w:lvlJc w:val="left"/>
+      <w:pPr>
+        <w:ind w:left="2160" w:hanging="360"/>
+      </w:pPr>
+      <w:rPr>
+        <w:rFonts w:ascii="Wingdings" w:hAnsi="Wingdings" w:hint="default"/>
+      </w:rPr>
+    </w:lvl>
+    <w:lvl w:ilvl="3" w:tplc="04090001" w:tentative="1">
+      <w:start w:val="1"/>
+      <w:numFmt w:val="bullet"/>
+      <w:lvlText w:val=""/>
+      <w:lvlJc w:val="left"/>
+      <w:pPr>
+        <w:ind w:left="2880" w:hanging="360"/>
+      </w:pPr>
+      <w:rPr>
+        <w:rFonts w:ascii="Symbol" w:hAnsi="Symbol" w:hint="default"/>
+      </w:rPr>
+    </w:lvl>
+    <w:lvl w:ilvl="4" w:tplc="04090003" w:tentative="1">
+      <w:start w:val="1"/>
+      <w:numFmt w:val="bullet"/>
+      <w:lvlText w:val="o"/>
+      <w:lvlJc w:val="left"/>
+      <w:pPr>
+        <w:ind w:left="3600" w:hanging="360"/>
+      </w:pPr>
+      <w:rPr>
+        <w:rFonts w:ascii="Courier New" w:hAnsi="Courier New" w:cs="Courier New" w:hint="default"/>
+      </w:rPr>
+    </w:lvl>
+    <w:lvl w:ilvl="5" w:tplc="04090005" w:tentative="1">
+      <w:start w:val="1"/>
+      <w:numFmt w:val="bullet"/>
+      <w:lvlText w:val=""/>
+      <w:lvlJc w:val="left"/>
+      <w:pPr>
+        <w:ind w:left="4320" w:hanging="360"/>
+      </w:pPr>
+      <w:rPr>
+        <w:rFonts w:ascii="Wingdings" w:hAnsi="Wingdings" w:hint="default"/>
+      </w:rPr>
+    </w:lvl>
+    <w:lvl w:ilvl="6" w:tplc="04090001" w:tentative="1">
+      <w:start w:val="1"/>
+      <w:numFmt w:val="bullet"/>
+      <w:lvlText w:val=""/>
+      <w:lvlJc w:val="left"/>
+      <w:pPr>
+        <w:ind w:left="5040" w:hanging="360"/>
+      </w:pPr>
+      <w:rPr>
+        <w:rFonts w:ascii="Symbol" w:hAnsi="Symbol" w:hint="default"/>
+      </w:rPr>
+    </w:lvl>
+    <w:lvl w:ilvl="7" w:tplc="04090003" w:tentative="1">
+      <w:start w:val="1"/>
+      <w:numFmt w:val="bullet"/>
+      <w:lvlText w:val="o"/>
+      <w:lvlJc w:val="left"/>
+      <w:pPr>
+        <w:ind w:left="5760" w:hanging="360"/>
+      </w:pPr>
+      <w:rPr>
+        <w:rFonts w:ascii="Courier New" w:hAnsi="Courier New" w:cs="Courier New" w:hint="default"/>
+      </w:rPr>
+    </w:lvl>
+    <w:lvl w:ilvl="8" w:tplc="04090005" w:tentative="1">
+      <w:start w:val="1"/>
+      <w:numFmt w:val="bullet"/>
+      <w:lvlText w:val=""/>
+      <w:lvlJc w:val="left"/>
+      <w:pPr>
+        <w:ind w:left="6480" w:hanging="360"/>
+      </w:pPr>
+      <w:rPr>
+        <w:rFonts w:ascii="Wingdings" w:hAnsi="Wingdings" w:hint="default"/>
+      </w:rPr>
+    </w:lvl>
+  </w:abstractNum>
+  <w:abstractNum w:abstractNumId="1" w15:restartNumberingAfterBreak="0">
+    <w:nsid w:val="547728FB"/>
+    <w:multiLevelType w:val="hybridMultilevel"/>
+    <w:tmpl w:val="D3AE65AC"/>
+    <w:lvl w:ilvl="0" w:tplc="BF92B9BC">
+      <w:start w:val="1"/>
+      <w:numFmt w:val="decimal"/>
+      <w:lvlText w:val="%1."/>
+      <w:lvlJc w:val="left"/>
+      <w:pPr>
+        <w:ind w:left="1080" w:hanging="360"/>
+      </w:pPr>
+      <w:rPr>
+        <w:rFonts w:hint="default"/>
+      </w:rPr>
+    </w:lvl>
+    <w:lvl w:ilvl="1" w:tplc="04090019" w:tentative="1">
+      <w:start w:val="1"/>
+      <w:numFmt w:val="lowerLetter"/>
+      <w:lvlText w:val="%2."/>
+      <w:lvlJc w:val="left"/>
+      <w:pPr>
+        <w:ind w:left="1800" w:hanging="360"/>
+      </w:pPr>
+    </w:lvl>
+    <w:lvl w:ilvl="2" w:tplc="0409001B" w:tentative="1">
+      <w:start w:val="1"/>
+      <w:numFmt w:val="lowerRoman"/>
+      <w:lvlText w:val="%3."/>
+      <w:lvlJc w:val="right"/>
+      <w:pPr>
+        <w:ind w:left="2520" w:hanging="180"/>
+      </w:pPr>
+    </w:lvl>
+    <w:lvl w:ilvl="3" w:tplc="0409000F" w:tentative="1">
+      <w:start w:val="1"/>
+      <w:numFmt w:val="decimal"/>
+      <w:lvlText w:val="%4."/>
+      <w:lvlJc w:val="left"/>
+      <w:pPr>
+        <w:ind w:left="3240" w:hanging="360"/>
+      </w:pPr>
+    </w:lvl>
+    <w:lvl w:ilvl="4" w:tplc="04090019" w:tentative="1">
+      <w:start w:val="1"/>
+      <w:numFmt w:val="lowerLetter"/>
+      <w:lvlText w:val="%5."/>
+      <w:lvlJc w:val="left"/>
+      <w:pPr>
+        <w:ind w:left="3960" w:hanging="360"/>
+      </w:pPr>
+    </w:lvl>
+    <w:lvl w:ilvl="5" w:tplc="0409001B" w:tentative="1">
+      <w:start w:val="1"/>
+      <w:numFmt w:val="lowerRoman"/>
+      <w:lvlText w:val="%6."/>
+      <w:lvlJc w:val="right"/>
+      <w:pPr>
+        <w:ind w:left="4680" w:hanging="180"/>
+      </w:pPr>
+    </w:lvl>
+    <w:lvl w:ilvl="6" w:tplc="0409000F" w:tentative="1">
+      <w:start w:val="1"/>
+      <w:numFmt w:val="decimal"/>
+      <w:lvlText w:val="%7."/>
+      <w:lvlJc w:val="left"/>
+      <w:pPr>
+        <w:ind w:left="5400" w:hanging="360"/>
+      </w:pPr>
+    </w:lvl>
+    <w:lvl w:ilvl="7" w:tplc="04090019" w:tentative="1">
+      <w:start w:val="1"/>
+      <w:numFmt w:val="lowerLetter"/>
+      <w:lvlText w:val="%8."/>
+      <w:lvlJc w:val="left"/>
+      <w:pPr>
+        <w:ind w:left="6120" w:hanging="360"/>
+      </w:pPr>
+    </w:lvl>
+    <w:lvl w:ilvl="8" w:tplc="0409001B" w:tentative="1">
+      <w:start w:val="1"/>
+      <w:numFmt w:val="lowerRoman"/>
+      <w:lvlText w:val="%9."/>
+      <w:lvlJc w:val="right"/>
+      <w:pPr>
+        <w:ind w:left="6840" w:hanging="180"/>
+      </w:pPr>
+    </w:lvl>
+  </w:abstractNum>
+  <w:abstractNum w:abstractNumId="2" w15:restartNumberingAfterBreak="0">
+    <w:nsid w:val="66951F1F"/>
+    <w:multiLevelType w:val="hybridMultilevel"/>
+    <w:tmpl w:val="CD2A6F28"/>
+    <w:lvl w:ilvl="0" w:tplc="C798AA2C">
+      <w:numFmt w:val="bullet"/>
+      <w:lvlText w:val=""/>
+      <w:lvlJc w:val="left"/>
+      <w:pPr>
+        <w:ind w:left="720" w:hanging="360"/>
+      </w:pPr>
+      <w:rPr>
+        <w:rFonts w:ascii="Symbol" w:eastAsiaTheme="minorHAnsi" w:hAnsi="Symbol" w:cstheme="minorBidi" w:hint="default"/>
+      </w:rPr>
+    </w:lvl>
+    <w:lvl w:ilvl="1" w:tplc="04090003" w:tentative="1">
+      <w:start w:val="1"/>
+      <w:numFmt w:val="bullet"/>
+      <w:lvlText w:val="o"/>
+      <w:lvlJc w:val="left"/>
+      <w:pPr>
+        <w:ind w:left="1440" w:hanging="360"/>
+      </w:pPr>
+      <w:rPr>
+        <w:rFonts w:ascii="Courier New" w:hAnsi="Courier New" w:cs="Courier New" w:hint="default"/>
+      </w:rPr>
+    </w:lvl>
+    <w:lvl w:ilvl="2" w:tplc="04090005" w:tentative="1">
+      <w:start w:val="1"/>
+      <w:numFmt w:val="bullet"/>
+      <w:lvlText w:val=""/>
+      <w:lvlJc w:val="left"/>
+      <w:pPr>
+        <w:ind w:left="2160" w:hanging="360"/>
+      </w:pPr>
+      <w:rPr>
+        <w:rFonts w:ascii="Wingdings" w:hAnsi="Wingdings" w:hint="default"/>
+      </w:rPr>
+    </w:lvl>
+    <w:lvl w:ilvl="3" w:tplc="04090001" w:tentative="1">
+      <w:start w:val="1"/>
+      <w:numFmt w:val="bullet"/>
+      <w:lvlText w:val=""/>
+      <w:lvlJc w:val="left"/>
+      <w:pPr>
+        <w:ind w:left="2880" w:hanging="360"/>
+      </w:pPr>
+      <w:rPr>
+        <w:rFonts w:ascii="Symbol" w:hAnsi="Symbol" w:hint="default"/>
+      </w:rPr>
+    </w:lvl>
+    <w:lvl w:ilvl="4" w:tplc="04090003" w:tentative="1">
+      <w:start w:val="1"/>
+      <w:numFmt w:val="bullet"/>
+      <w:lvlText w:val="o"/>
+      <w:lvlJc w:val="left"/>
+      <w:pPr>
+        <w:ind w:left="3600" w:hanging="360"/>
+      </w:pPr>
+      <w:rPr>
+        <w:rFonts w:ascii="Courier New" w:hAnsi="Courier New" w:cs="Courier New" w:hint="default"/>
+      </w:rPr>
+    </w:lvl>
+    <w:lvl w:ilvl="5" w:tplc="04090005" w:tentative="1">
+      <w:start w:val="1"/>
+      <w:numFmt w:val="bullet"/>
+      <w:lvlText w:val=""/>
+      <w:lvlJc w:val="left"/>
+      <w:pPr>
+        <w:ind w:left="4320" w:hanging="360"/>
+      </w:pPr>
+      <w:rPr>
+        <w:rFonts w:ascii="Wingdings" w:hAnsi="Wingdings" w:hint="default"/>
+      </w:rPr>
+    </w:lvl>
+    <w:lvl w:ilvl="6" w:tplc="04090001" w:tentative="1">
+      <w:start w:val="1"/>
+      <w:numFmt w:val="bullet"/>
+      <w:lvlText w:val=""/>
+      <w:lvlJc w:val="left"/>
+      <w:pPr>
+        <w:ind w:left="5040" w:hanging="360"/>
+      </w:pPr>
+      <w:rPr>
+        <w:rFonts w:ascii="Symbol" w:hAnsi="Symbol" w:hint="default"/>
+      </w:rPr>
+    </w:lvl>
+    <w:lvl w:ilvl="7" w:tplc="04090003" w:tentative="1">
+      <w:start w:val="1"/>
+      <w:numFmt w:val="bullet"/>
+      <w:lvlText w:val="o"/>
+      <w:lvlJc w:val="left"/>
+      <w:pPr>
+        <w:ind w:left="5760" w:hanging="360"/>
+      </w:pPr>
+      <w:rPr>
+        <w:rFonts w:ascii="Courier New" w:hAnsi="Courier New" w:cs="Courier New" w:hint="default"/>
+      </w:rPr>
+    </w:lvl>
+    <w:lvl w:ilvl="8" w:tplc="04090005" w:tentative="1">
+      <w:start w:val="1"/>
+      <w:numFmt w:val="bullet"/>
+      <w:lvlText w:val=""/>
+      <w:lvlJc w:val="left"/>
+      <w:pPr>
+        <w:ind w:left="6480" w:hanging="360"/>
+      </w:pPr>
+      <w:rPr>
+        <w:rFonts w:ascii="Wingdings" w:hAnsi="Wingdings" w:hint="default"/>
+      </w:rPr>
+    </w:lvl>
+  </w:abstractNum>
+  <w:num w:numId="1">
+    <w:abstractNumId w:val="2"/>
+  </w:num>
+  <w:num w:numId="2">
+    <w:abstractNumId w:val="0"/>
+  </w:num>
+  <w:num w:numId="3">
+    <w:abstractNumId w:val="1"/>
+  </w:num>
+</w:numbering>
 </file>
 
 <file path=word/styles.xml><?xml version="1.0" encoding="utf-8"?>
@@ -771,6 +2210,17 @@
       <w:shd w:val="clear" w:color="auto" w:fill="E1DFDD"/>
     </w:rPr>
   </w:style>
+  <w:style w:type="paragraph" w:styleId="ListParagraph">
+    <w:name w:val="List Paragraph"/>
+    <w:basedOn w:val="Normal"/>
+    <w:uiPriority w:val="34"/>
+    <w:qFormat/>
+    <w:rsid w:val="00484CBC"/>
+    <w:pPr>
+      <w:ind w:left="720"/>
+      <w:contextualSpacing/>
+    </w:pPr>
+  </w:style>
 </w:styles>
 </file>
 

</xml_diff>

<commit_message>
End of Section 17  Checkout Identity partial
</commit_message>
<xml_diff>
--- a/NET_Core_Angular_FullStack.docx
+++ b/NET_Core_Angular_FullStack.docx
@@ -1377,8 +1377,6 @@
           <w:noProof/>
         </w:rPr>
       </w:pPr>
-      <w:bookmarkStart w:id="0" w:name="_GoBack"/>
-      <w:bookmarkEnd w:id="0"/>
       <w:r>
         <w:rPr>
           <w:noProof/>
@@ -1420,6 +1418,62 @@
           </wp:inline>
         </w:drawing>
       </w:r>
+    </w:p>
+    <w:p>
+      <w:pPr>
+        <w:rPr>
+          <w:noProof/>
+        </w:rPr>
+      </w:pPr>
+    </w:p>
+    <w:p>
+      <w:pPr>
+        <w:rPr>
+          <w:noProof/>
+        </w:rPr>
+      </w:pPr>
+      <w:bookmarkStart w:id="0" w:name="_GoBack"/>
+      <w:r>
+        <w:rPr>
+          <w:noProof/>
+        </w:rPr>
+        <w:drawing>
+          <wp:inline distT="0" distB="0" distL="0" distR="0" wp14:anchorId="037F7F02" wp14:editId="591B3EA8">
+            <wp:extent cx="5943600" cy="3174365"/>
+            <wp:effectExtent l="0" t="0" r="0" b="6985"/>
+            <wp:docPr id="17" name="Picture 17"/>
+            <wp:cNvGraphicFramePr>
+              <a:graphicFrameLocks xmlns:a="http://schemas.openxmlformats.org/drawingml/2006/main" noChangeAspect="1"/>
+            </wp:cNvGraphicFramePr>
+            <a:graphic xmlns:a="http://schemas.openxmlformats.org/drawingml/2006/main">
+              <a:graphicData uri="http://schemas.openxmlformats.org/drawingml/2006/picture">
+                <pic:pic xmlns:pic="http://schemas.openxmlformats.org/drawingml/2006/picture">
+                  <pic:nvPicPr>
+                    <pic:cNvPr id="1" name=""/>
+                    <pic:cNvPicPr/>
+                  </pic:nvPicPr>
+                  <pic:blipFill>
+                    <a:blip r:embed="rId22"/>
+                    <a:stretch>
+                      <a:fillRect/>
+                    </a:stretch>
+                  </pic:blipFill>
+                  <pic:spPr>
+                    <a:xfrm>
+                      <a:off x="0" y="0"/>
+                      <a:ext cx="5943600" cy="3174365"/>
+                    </a:xfrm>
+                    <a:prstGeom prst="rect">
+                      <a:avLst/>
+                    </a:prstGeom>
+                  </pic:spPr>
+                </pic:pic>
+              </a:graphicData>
+            </a:graphic>
+          </wp:inline>
+        </w:drawing>
+      </w:r>
+      <w:bookmarkEnd w:id="0"/>
     </w:p>
     <w:p>
       <w:pPr>

</xml_diff>

<commit_message>
End Of Section 20 Orders Client
</commit_message>
<xml_diff>
--- a/NET_Core_Angular_FullStack.docx
+++ b/NET_Core_Angular_FullStack.docx
@@ -1432,7 +1432,6 @@
           <w:noProof/>
         </w:rPr>
       </w:pPr>
-      <w:bookmarkStart w:id="0" w:name="_GoBack"/>
       <w:r>
         <w:rPr>
           <w:noProof/>
@@ -1473,7 +1472,61 @@
           </wp:inline>
         </w:drawing>
       </w:r>
-      <w:bookmarkEnd w:id="0"/>
+    </w:p>
+    <w:p>
+      <w:pPr>
+        <w:rPr>
+          <w:noProof/>
+        </w:rPr>
+      </w:pPr>
+    </w:p>
+    <w:p>
+      <w:pPr>
+        <w:rPr>
+          <w:noProof/>
+        </w:rPr>
+      </w:pPr>
+      <w:r>
+        <w:rPr>
+          <w:noProof/>
+        </w:rPr>
+        <w:lastRenderedPageBreak/>
+        <w:drawing>
+          <wp:inline distT="0" distB="0" distL="0" distR="0" wp14:anchorId="0C528434" wp14:editId="4C783065">
+            <wp:extent cx="5943600" cy="2056765"/>
+            <wp:effectExtent l="0" t="0" r="0" b="635"/>
+            <wp:docPr id="18" name="Picture 18"/>
+            <wp:cNvGraphicFramePr>
+              <a:graphicFrameLocks xmlns:a="http://schemas.openxmlformats.org/drawingml/2006/main" noChangeAspect="1"/>
+            </wp:cNvGraphicFramePr>
+            <a:graphic xmlns:a="http://schemas.openxmlformats.org/drawingml/2006/main">
+              <a:graphicData uri="http://schemas.openxmlformats.org/drawingml/2006/picture">
+                <pic:pic xmlns:pic="http://schemas.openxmlformats.org/drawingml/2006/picture">
+                  <pic:nvPicPr>
+                    <pic:cNvPr id="1" name=""/>
+                    <pic:cNvPicPr/>
+                  </pic:nvPicPr>
+                  <pic:blipFill>
+                    <a:blip r:embed="rId23"/>
+                    <a:stretch>
+                      <a:fillRect/>
+                    </a:stretch>
+                  </pic:blipFill>
+                  <pic:spPr>
+                    <a:xfrm>
+                      <a:off x="0" y="0"/>
+                      <a:ext cx="5943600" cy="2056765"/>
+                    </a:xfrm>
+                    <a:prstGeom prst="rect">
+                      <a:avLst/>
+                    </a:prstGeom>
+                  </pic:spPr>
+                </pic:pic>
+              </a:graphicData>
+            </a:graphic>
+          </wp:inline>
+        </w:drawing>
+      </w:r>
     </w:p>
     <w:p>
       <w:pPr>
@@ -1482,6 +1535,205 @@
           <w:szCs w:val="20"/>
         </w:rPr>
       </w:pPr>
+    </w:p>
+    <w:p>
+      <w:pPr>
+        <w:rPr>
+          <w:sz w:val="20"/>
+          <w:szCs w:val="20"/>
+        </w:rPr>
+      </w:pPr>
+      <w:r>
+        <w:rPr>
+          <w:sz w:val="20"/>
+          <w:szCs w:val="20"/>
+        </w:rPr>
+        <w:drawing>
+          <wp:inline distT="0" distB="0" distL="0" distR="0" wp14:anchorId="15BEC4D9" wp14:editId="72D46A52">
+            <wp:extent cx="5943600" cy="1700530"/>
+            <wp:effectExtent l="0" t="0" r="0" b="0"/>
+            <wp:docPr id="19" name="Picture 19"/>
+            <wp:cNvGraphicFramePr>
+              <a:graphicFrameLocks xmlns:a="http://schemas.openxmlformats.org/drawingml/2006/main" noChangeAspect="1"/>
+            </wp:cNvGraphicFramePr>
+            <a:graphic xmlns:a="http://schemas.openxmlformats.org/drawingml/2006/main">
+              <a:graphicData uri="http://schemas.openxmlformats.org/drawingml/2006/picture">
+                <pic:pic xmlns:pic="http://schemas.openxmlformats.org/drawingml/2006/picture">
+                  <pic:nvPicPr>
+                    <pic:cNvPr id="1" name=""/>
+                    <pic:cNvPicPr/>
+                  </pic:nvPicPr>
+                  <pic:blipFill>
+                    <a:blip r:embed="rId24"/>
+                    <a:stretch>
+                      <a:fillRect/>
+                    </a:stretch>
+                  </pic:blipFill>
+                  <pic:spPr>
+                    <a:xfrm>
+                      <a:off x="0" y="0"/>
+                      <a:ext cx="5943600" cy="1700530"/>
+                    </a:xfrm>
+                    <a:prstGeom prst="rect">
+                      <a:avLst/>
+                    </a:prstGeom>
+                  </pic:spPr>
+                </pic:pic>
+              </a:graphicData>
+            </a:graphic>
+          </wp:inline>
+        </w:drawing>
+      </w:r>
+    </w:p>
+    <w:p>
+      <w:pPr>
+        <w:rPr>
+          <w:sz w:val="20"/>
+          <w:szCs w:val="20"/>
+        </w:rPr>
+      </w:pPr>
+      <w:r>
+        <w:rPr>
+          <w:sz w:val="20"/>
+          <w:szCs w:val="20"/>
+        </w:rPr>
+        <w:drawing>
+          <wp:inline distT="0" distB="0" distL="0" distR="0" wp14:anchorId="6AF5F6B2" wp14:editId="2F378646">
+            <wp:extent cx="5943600" cy="3070860"/>
+            <wp:effectExtent l="0" t="0" r="0" b="0"/>
+            <wp:docPr id="20" name="Picture 20"/>
+            <wp:cNvGraphicFramePr>
+              <a:graphicFrameLocks xmlns:a="http://schemas.openxmlformats.org/drawingml/2006/main" noChangeAspect="1"/>
+            </wp:cNvGraphicFramePr>
+            <a:graphic xmlns:a="http://schemas.openxmlformats.org/drawingml/2006/main">
+              <a:graphicData uri="http://schemas.openxmlformats.org/drawingml/2006/picture">
+                <pic:pic xmlns:pic="http://schemas.openxmlformats.org/drawingml/2006/picture">
+                  <pic:nvPicPr>
+                    <pic:cNvPr id="1" name=""/>
+                    <pic:cNvPicPr/>
+                  </pic:nvPicPr>
+                  <pic:blipFill>
+                    <a:blip r:embed="rId25"/>
+                    <a:stretch>
+                      <a:fillRect/>
+                    </a:stretch>
+                  </pic:blipFill>
+                  <pic:spPr>
+                    <a:xfrm>
+                      <a:off x="0" y="0"/>
+                      <a:ext cx="5943600" cy="3070860"/>
+                    </a:xfrm>
+                    <a:prstGeom prst="rect">
+                      <a:avLst/>
+                    </a:prstGeom>
+                  </pic:spPr>
+                </pic:pic>
+              </a:graphicData>
+            </a:graphic>
+          </wp:inline>
+        </w:drawing>
+      </w:r>
+    </w:p>
+    <w:p>
+      <w:pPr>
+        <w:rPr>
+          <w:sz w:val="20"/>
+          <w:szCs w:val="20"/>
+        </w:rPr>
+      </w:pPr>
+      <w:r>
+        <w:rPr>
+          <w:sz w:val="20"/>
+          <w:szCs w:val="20"/>
+        </w:rPr>
+        <w:lastRenderedPageBreak/>
+        <w:drawing>
+          <wp:inline distT="0" distB="0" distL="0" distR="0" wp14:anchorId="5B421025" wp14:editId="44B7273E">
+            <wp:extent cx="5943600" cy="2667000"/>
+            <wp:effectExtent l="0" t="0" r="0" b="0"/>
+            <wp:docPr id="21" name="Picture 21"/>
+            <wp:cNvGraphicFramePr>
+              <a:graphicFrameLocks xmlns:a="http://schemas.openxmlformats.org/drawingml/2006/main" noChangeAspect="1"/>
+            </wp:cNvGraphicFramePr>
+            <a:graphic xmlns:a="http://schemas.openxmlformats.org/drawingml/2006/main">
+              <a:graphicData uri="http://schemas.openxmlformats.org/drawingml/2006/picture">
+                <pic:pic xmlns:pic="http://schemas.openxmlformats.org/drawingml/2006/picture">
+                  <pic:nvPicPr>
+                    <pic:cNvPr id="1" name=""/>
+                    <pic:cNvPicPr/>
+                  </pic:nvPicPr>
+                  <pic:blipFill>
+                    <a:blip r:embed="rId26"/>
+                    <a:stretch>
+                      <a:fillRect/>
+                    </a:stretch>
+                  </pic:blipFill>
+                  <pic:spPr>
+                    <a:xfrm>
+                      <a:off x="0" y="0"/>
+                      <a:ext cx="5943600" cy="2667000"/>
+                    </a:xfrm>
+                    <a:prstGeom prst="rect">
+                      <a:avLst/>
+                    </a:prstGeom>
+                  </pic:spPr>
+                </pic:pic>
+              </a:graphicData>
+            </a:graphic>
+          </wp:inline>
+        </w:drawing>
+      </w:r>
+    </w:p>
+    <w:p>
+      <w:pPr>
+        <w:rPr>
+          <w:sz w:val="20"/>
+          <w:szCs w:val="20"/>
+        </w:rPr>
+      </w:pPr>
+      <w:bookmarkStart w:id="0" w:name="_GoBack"/>
+      <w:r>
+        <w:rPr>
+          <w:sz w:val="20"/>
+          <w:szCs w:val="20"/>
+        </w:rPr>
+        <w:drawing>
+          <wp:inline distT="0" distB="0" distL="0" distR="0" wp14:anchorId="56219373" wp14:editId="4BAB2283">
+            <wp:extent cx="5943600" cy="2090420"/>
+            <wp:effectExtent l="0" t="0" r="0" b="5080"/>
+            <wp:docPr id="22" name="Picture 22"/>
+            <wp:cNvGraphicFramePr>
+              <a:graphicFrameLocks xmlns:a="http://schemas.openxmlformats.org/drawingml/2006/main" noChangeAspect="1"/>
+            </wp:cNvGraphicFramePr>
+            <a:graphic xmlns:a="http://schemas.openxmlformats.org/drawingml/2006/main">
+              <a:graphicData uri="http://schemas.openxmlformats.org/drawingml/2006/picture">
+                <pic:pic xmlns:pic="http://schemas.openxmlformats.org/drawingml/2006/picture">
+                  <pic:nvPicPr>
+                    <pic:cNvPr id="1" name=""/>
+                    <pic:cNvPicPr/>
+                  </pic:nvPicPr>
+                  <pic:blipFill>
+                    <a:blip r:embed="rId27"/>
+                    <a:stretch>
+                      <a:fillRect/>
+                    </a:stretch>
+                  </pic:blipFill>
+                  <pic:spPr>
+                    <a:xfrm>
+                      <a:off x="0" y="0"/>
+                      <a:ext cx="5943600" cy="2090420"/>
+                    </a:xfrm>
+                    <a:prstGeom prst="rect">
+                      <a:avLst/>
+                    </a:prstGeom>
+                  </pic:spPr>
+                </pic:pic>
+              </a:graphicData>
+            </a:graphic>
+          </wp:inline>
+        </w:drawing>
+      </w:r>
+      <w:bookmarkEnd w:id="0"/>
     </w:p>
     <w:sectPr>
       <w:pgSz w:w="12240" w:h="15840"/>

</xml_diff>

<commit_message>
small chnage in appsettings.jason file
</commit_message>
<xml_diff>
--- a/NET_Core_Angular_FullStack.docx
+++ b/NET_Core_Angular_FullStack.docx
@@ -28,147 +28,17 @@
       </w:r>
     </w:p>
     <w:p>
-      <w:pPr>
-        <w:jc w:val="center"/>
-        <w:rPr>
-          <w:sz w:val="40"/>
-          <w:szCs w:val="40"/>
-        </w:rPr>
-      </w:pPr>
-    </w:p>
-    <w:p>
-      <w:pPr>
-        <w:rPr>
-          <w:sz w:val="24"/>
-          <w:szCs w:val="24"/>
-        </w:rPr>
-      </w:pPr>
-      <w:r>
-        <w:rPr>
-          <w:sz w:val="24"/>
-          <w:szCs w:val="24"/>
-        </w:rPr>
-        <w:t xml:space="preserve">Saving our Project to </w:t>
-      </w:r>
-      <w:proofErr w:type="spellStart"/>
-      <w:r>
-        <w:rPr>
-          <w:sz w:val="24"/>
-          <w:szCs w:val="24"/>
-        </w:rPr>
-        <w:t>Git</w:t>
-      </w:r>
-      <w:proofErr w:type="spellEnd"/>
-      <w:r>
-        <w:rPr>
-          <w:sz w:val="24"/>
-          <w:szCs w:val="24"/>
-        </w:rPr>
-        <w:t xml:space="preserve"> Repo</w:t>
-      </w:r>
-    </w:p>
-    <w:p>
-      <w:pPr>
-        <w:rPr>
-          <w:noProof/>
-        </w:rPr>
-      </w:pPr>
-      <w:r>
-        <w:rPr>
-          <w:noProof/>
-        </w:rPr>
-        <w:t>Git init</w:t>
-      </w:r>
-    </w:p>
-    <w:p>
-      <w:pPr>
-        <w:rPr>
-          <w:noProof/>
-        </w:rPr>
-      </w:pPr>
-      <w:r>
-        <w:rPr>
-          <w:noProof/>
-        </w:rPr>
-        <w:t>Git Status</w:t>
-      </w:r>
-    </w:p>
-    <w:p>
-      <w:pPr>
-        <w:rPr>
-          <w:noProof/>
-        </w:rPr>
-      </w:pPr>
-      <w:r>
-        <w:rPr>
-          <w:noProof/>
-        </w:rPr>
-        <w:t>Dotnet new list</w:t>
-      </w:r>
-    </w:p>
-    <w:p>
-      <w:pPr>
-        <w:rPr>
-          <w:noProof/>
-        </w:rPr>
-      </w:pPr>
-      <w:r>
-        <w:rPr>
-          <w:noProof/>
-        </w:rPr>
-        <w:t>Dotnet new gitignore</w:t>
-      </w:r>
-    </w:p>
-    <w:p>
-      <w:pPr>
-        <w:rPr>
-          <w:noProof/>
-        </w:rPr>
-      </w:pPr>
-      <w:r>
-        <w:rPr>
-          <w:noProof/>
-        </w:rPr>
-        <w:t xml:space="preserve">Git remote  add origin </w:t>
-      </w:r>
-      <w:hyperlink r:id="rId5" w:history="1">
-        <w:r>
-          <w:rPr>
-            <w:rStyle w:val="Hyperlink"/>
-            <w:noProof/>
-          </w:rPr>
-          <w:t>https://github.com/your-reponame.git</w:t>
-        </w:r>
-      </w:hyperlink>
-    </w:p>
-    <w:p>
-      <w:pPr>
-        <w:rPr>
-          <w:noProof/>
-        </w:rPr>
-      </w:pPr>
-      <w:r>
-        <w:rPr>
-          <w:noProof/>
-        </w:rPr>
-        <w:t>Git push origin main</w:t>
-      </w:r>
-    </w:p>
-    <w:p>
-      <w:pPr>
-        <w:rPr>
-          <w:noProof/>
-        </w:rPr>
-      </w:pPr>
-      <w:r>
-        <w:rPr>
-          <w:noProof/>
-        </w:rPr>
+      <w:r>
+        <w:t>Creating NG Module and commands</w:t>
+      </w:r>
+    </w:p>
+    <w:p>
+      <w:r>
         <w:drawing>
-          <wp:inline distT="0" distB="0" distL="0" distR="0" wp14:anchorId="4D6A9E39" wp14:editId="52A167E4">
-            <wp:extent cx="5943600" cy="3136900"/>
-            <wp:effectExtent l="0" t="0" r="0" b="6350"/>
-            <wp:docPr id="3" name="Picture 3"/>
+          <wp:inline distT="0" distB="0" distL="0" distR="0" wp14:anchorId="241EFFA6" wp14:editId="19EA526E">
+            <wp:extent cx="5943600" cy="3171825"/>
+            <wp:effectExtent l="0" t="0" r="0" b="9525"/>
+            <wp:docPr id="25" name="Picture 25"/>
             <wp:cNvGraphicFramePr>
               <a:graphicFrameLocks xmlns:a="http://schemas.openxmlformats.org/drawingml/2006/main" noChangeAspect="1"/>
             </wp:cNvGraphicFramePr>
@@ -180,7 +50,7 @@
                     <pic:cNvPicPr/>
                   </pic:nvPicPr>
                   <pic:blipFill>
-                    <a:blip r:embed="rId6"/>
+                    <a:blip r:embed="rId5"/>
                     <a:stretch>
                       <a:fillRect/>
                     </a:stretch>
@@ -188,7 +58,7 @@
                   <pic:spPr>
                     <a:xfrm>
                       <a:off x="0" y="0"/>
-                      <a:ext cx="5943600" cy="3136900"/>
+                      <a:ext cx="5943600" cy="3171825"/>
                     </a:xfrm>
                     <a:prstGeom prst="rect">
                       <a:avLst/>
@@ -200,107 +70,126 @@
           </wp:inline>
         </w:drawing>
       </w:r>
-    </w:p>
-    <w:p>
-      <w:pPr>
-        <w:rPr>
-          <w:noProof/>
-        </w:rPr>
-      </w:pPr>
-    </w:p>
-    <w:p>
-      <w:pPr>
-        <w:pStyle w:val="ListParagraph"/>
-        <w:numPr>
-          <w:ilvl w:val="0"/>
-          <w:numId w:val="2"/>
-        </w:numPr>
-        <w:rPr>
-          <w:noProof/>
-          <w:sz w:val="28"/>
-          <w:szCs w:val="28"/>
-        </w:rPr>
-      </w:pPr>
-      <w:r>
-        <w:rPr>
-          <w:noProof/>
-          <w:sz w:val="28"/>
-          <w:szCs w:val="28"/>
-        </w:rPr>
-        <w:t>Installing HTTPS Certificate</w:t>
-      </w:r>
-    </w:p>
-    <w:p>
-      <w:pPr>
-        <w:rPr>
-          <w:noProof/>
-        </w:rPr>
-      </w:pPr>
-      <w:r>
-        <w:rPr>
-          <w:noProof/>
-        </w:rPr>
-        <w:t xml:space="preserve">Command </w:t>
-      </w:r>
-      <w:r>
-        <w:rPr>
-          <w:noProof/>
-        </w:rPr>
-        <w:sym w:font="Wingdings" w:char="F0E0"/>
-      </w:r>
-      <w:r>
-        <w:rPr>
-          <w:noProof/>
-        </w:rPr>
-        <w:t xml:space="preserve">  mkcert  </w:t>
-      </w:r>
-      <w:r>
-        <w:rPr>
-          <w:noProof/>
-        </w:rPr>
-        <w:t>--</w:t>
-      </w:r>
-      <w:r>
-        <w:rPr>
-          <w:noProof/>
-        </w:rPr>
-        <w:t xml:space="preserve"> </w:t>
-      </w:r>
-      <w:r>
-        <w:rPr>
-          <w:noProof/>
-        </w:rPr>
-        <w:t xml:space="preserve">install </w:t>
-      </w:r>
-      <w:r>
-        <w:rPr>
-          <w:noProof/>
-        </w:rPr>
-        <w:t>(</w:t>
-      </w:r>
-      <w:r>
-        <w:rPr>
-          <w:noProof/>
-        </w:rPr>
-        <w:t>at ssl folder</w:t>
-      </w:r>
-      <w:r>
-        <w:rPr>
-          <w:noProof/>
-        </w:rPr>
-        <w:t>)</w:t>
-      </w:r>
-      <w:r>
-        <w:rPr>
-          <w:noProof/>
-        </w:rPr>
-        <w:t xml:space="preserve"> then -&gt; m</w:t>
-      </w:r>
-      <w:r>
-        <w:rPr>
-          <w:noProof/>
-        </w:rPr>
-        <w:t>kcert localhost</w:t>
+      <w:bookmarkStart w:id="0" w:name="_GoBack"/>
+      <w:bookmarkEnd w:id="0"/>
+    </w:p>
+    <w:p/>
+    <w:p>
+      <w:pPr>
+        <w:rPr>
+          <w:sz w:val="24"/>
+          <w:szCs w:val="24"/>
+        </w:rPr>
+      </w:pPr>
+      <w:r>
+        <w:rPr>
+          <w:sz w:val="24"/>
+          <w:szCs w:val="24"/>
+        </w:rPr>
+        <w:t xml:space="preserve">Saving our Project to </w:t>
+      </w:r>
+      <w:proofErr w:type="spellStart"/>
+      <w:r>
+        <w:rPr>
+          <w:sz w:val="24"/>
+          <w:szCs w:val="24"/>
+        </w:rPr>
+        <w:t>Git</w:t>
+      </w:r>
+      <w:proofErr w:type="spellEnd"/>
+      <w:r>
+        <w:rPr>
+          <w:sz w:val="24"/>
+          <w:szCs w:val="24"/>
+        </w:rPr>
+        <w:t xml:space="preserve"> Repo</w:t>
+      </w:r>
+    </w:p>
+    <w:p>
+      <w:pPr>
+        <w:rPr>
+          <w:noProof/>
+        </w:rPr>
+      </w:pPr>
+      <w:r>
+        <w:rPr>
+          <w:noProof/>
+        </w:rPr>
+        <w:t>Git init</w:t>
+      </w:r>
+    </w:p>
+    <w:p>
+      <w:pPr>
+        <w:rPr>
+          <w:noProof/>
+        </w:rPr>
+      </w:pPr>
+      <w:r>
+        <w:rPr>
+          <w:noProof/>
+        </w:rPr>
+        <w:t>Git Status</w:t>
+      </w:r>
+    </w:p>
+    <w:p>
+      <w:pPr>
+        <w:rPr>
+          <w:noProof/>
+        </w:rPr>
+      </w:pPr>
+      <w:r>
+        <w:rPr>
+          <w:noProof/>
+        </w:rPr>
+        <w:t>Dotnet new list</w:t>
+      </w:r>
+    </w:p>
+    <w:p>
+      <w:pPr>
+        <w:rPr>
+          <w:noProof/>
+        </w:rPr>
+      </w:pPr>
+      <w:r>
+        <w:rPr>
+          <w:noProof/>
+        </w:rPr>
+        <w:t>Dotnet new gitignore</w:t>
+      </w:r>
+    </w:p>
+    <w:p>
+      <w:pPr>
+        <w:rPr>
+          <w:noProof/>
+        </w:rPr>
+      </w:pPr>
+      <w:r>
+        <w:rPr>
+          <w:noProof/>
+        </w:rPr>
+        <w:t xml:space="preserve">Git remote  add origin </w:t>
+      </w:r>
+      <w:hyperlink r:id="rId6" w:history="1">
+        <w:r>
+          <w:rPr>
+            <w:rStyle w:val="Hyperlink"/>
+            <w:noProof/>
+          </w:rPr>
+          <w:t>https://github.com/your-reponame.git</w:t>
+        </w:r>
+      </w:hyperlink>
+    </w:p>
+    <w:p>
+      <w:pPr>
+        <w:rPr>
+          <w:noProof/>
+        </w:rPr>
+      </w:pPr>
+      <w:r>
+        <w:rPr>
+          <w:noProof/>
+        </w:rPr>
+        <w:t>Git push origin main</w:t>
       </w:r>
     </w:p>
     <w:p>
@@ -315,10 +204,10 @@
         </w:rPr>
         <w:lastRenderedPageBreak/>
         <w:drawing>
-          <wp:inline distT="0" distB="0" distL="0" distR="0" wp14:anchorId="199BB7DD" wp14:editId="573DF70A">
-            <wp:extent cx="5943600" cy="3154680"/>
-            <wp:effectExtent l="0" t="0" r="0" b="7620"/>
-            <wp:docPr id="1" name="Picture 1"/>
+          <wp:inline distT="0" distB="0" distL="0" distR="0" wp14:anchorId="4D6A9E39" wp14:editId="52A167E4">
+            <wp:extent cx="5943600" cy="3136900"/>
+            <wp:effectExtent l="0" t="0" r="0" b="6350"/>
+            <wp:docPr id="3" name="Picture 3"/>
             <wp:cNvGraphicFramePr>
               <a:graphicFrameLocks xmlns:a="http://schemas.openxmlformats.org/drawingml/2006/main" noChangeAspect="1"/>
             </wp:cNvGraphicFramePr>
@@ -338,7 +227,7 @@
                   <pic:spPr>
                     <a:xfrm>
                       <a:off x="0" y="0"/>
-                      <a:ext cx="5943600" cy="3154680"/>
+                      <a:ext cx="5943600" cy="3136900"/>
                     </a:xfrm>
                     <a:prstGeom prst="rect">
                       <a:avLst/>
@@ -360,6 +249,101 @@
     </w:p>
     <w:p>
       <w:pPr>
+        <w:pStyle w:val="ListParagraph"/>
+        <w:numPr>
+          <w:ilvl w:val="0"/>
+          <w:numId w:val="2"/>
+        </w:numPr>
+        <w:rPr>
+          <w:noProof/>
+          <w:sz w:val="28"/>
+          <w:szCs w:val="28"/>
+        </w:rPr>
+      </w:pPr>
+      <w:r>
+        <w:rPr>
+          <w:noProof/>
+          <w:sz w:val="28"/>
+          <w:szCs w:val="28"/>
+        </w:rPr>
+        <w:t>Installing HTTPS Certificate</w:t>
+      </w:r>
+    </w:p>
+    <w:p>
+      <w:pPr>
+        <w:rPr>
+          <w:noProof/>
+        </w:rPr>
+      </w:pPr>
+      <w:r>
+        <w:rPr>
+          <w:noProof/>
+        </w:rPr>
+        <w:t xml:space="preserve">Command </w:t>
+      </w:r>
+      <w:r>
+        <w:rPr>
+          <w:noProof/>
+        </w:rPr>
+        <w:sym w:font="Wingdings" w:char="F0E0"/>
+      </w:r>
+      <w:r>
+        <w:rPr>
+          <w:noProof/>
+        </w:rPr>
+        <w:t xml:space="preserve">  mkcert  </w:t>
+      </w:r>
+      <w:r>
+        <w:rPr>
+          <w:noProof/>
+        </w:rPr>
+        <w:t>--</w:t>
+      </w:r>
+      <w:r>
+        <w:rPr>
+          <w:noProof/>
+        </w:rPr>
+        <w:t xml:space="preserve"> </w:t>
+      </w:r>
+      <w:r>
+        <w:rPr>
+          <w:noProof/>
+        </w:rPr>
+        <w:t xml:space="preserve">install </w:t>
+      </w:r>
+      <w:r>
+        <w:rPr>
+          <w:noProof/>
+        </w:rPr>
+        <w:t>(</w:t>
+      </w:r>
+      <w:r>
+        <w:rPr>
+          <w:noProof/>
+        </w:rPr>
+        <w:t>at ssl folder</w:t>
+      </w:r>
+      <w:r>
+        <w:rPr>
+          <w:noProof/>
+        </w:rPr>
+        <w:t>)</w:t>
+      </w:r>
+      <w:r>
+        <w:rPr>
+          <w:noProof/>
+        </w:rPr>
+        <w:t xml:space="preserve"> then -&gt; m</w:t>
+      </w:r>
+      <w:r>
+        <w:rPr>
+          <w:noProof/>
+        </w:rPr>
+        <w:t>kcert localhost</w:t>
+      </w:r>
+    </w:p>
+    <w:p>
+      <w:pPr>
         <w:rPr>
           <w:noProof/>
         </w:rPr>
@@ -369,10 +353,10 @@
           <w:noProof/>
         </w:rPr>
         <w:drawing>
-          <wp:inline distT="0" distB="0" distL="0" distR="0" wp14:anchorId="620D1F31" wp14:editId="71BEF991">
-            <wp:extent cx="5943600" cy="3141345"/>
-            <wp:effectExtent l="0" t="0" r="0" b="1905"/>
-            <wp:docPr id="2" name="Picture 2"/>
+          <wp:inline distT="0" distB="0" distL="0" distR="0" wp14:anchorId="199BB7DD" wp14:editId="573DF70A">
+            <wp:extent cx="5943600" cy="3154680"/>
+            <wp:effectExtent l="0" t="0" r="0" b="7620"/>
+            <wp:docPr id="1" name="Picture 1"/>
             <wp:cNvGraphicFramePr>
               <a:graphicFrameLocks xmlns:a="http://schemas.openxmlformats.org/drawingml/2006/main" noChangeAspect="1"/>
             </wp:cNvGraphicFramePr>
@@ -392,7 +376,7 @@
                   <pic:spPr>
                     <a:xfrm>
                       <a:off x="0" y="0"/>
-                      <a:ext cx="5943600" cy="3141345"/>
+                      <a:ext cx="5943600" cy="3154680"/>
                     </a:xfrm>
                     <a:prstGeom prst="rect">
                       <a:avLst/>
@@ -418,97 +402,16 @@
           <w:noProof/>
         </w:rPr>
       </w:pPr>
-    </w:p>
-    <w:p>
-      <w:pPr>
-        <w:rPr>
-          <w:noProof/>
-        </w:rPr>
-      </w:pPr>
-    </w:p>
-    <w:p>
-      <w:pPr>
-        <w:rPr>
-          <w:noProof/>
-        </w:rPr>
-      </w:pPr>
-    </w:p>
-    <w:p>
-      <w:pPr>
-        <w:rPr>
-          <w:noProof/>
-        </w:rPr>
-      </w:pPr>
-    </w:p>
-    <w:p>
-      <w:pPr>
-        <w:pStyle w:val="ListParagraph"/>
-        <w:numPr>
-          <w:ilvl w:val="0"/>
-          <w:numId w:val="1"/>
-        </w:numPr>
-        <w:rPr>
-          <w:noProof/>
-          <w:sz w:val="28"/>
-          <w:szCs w:val="28"/>
-        </w:rPr>
-      </w:pPr>
-      <w:r>
-        <w:rPr>
-          <w:noProof/>
-          <w:sz w:val="28"/>
-          <w:szCs w:val="28"/>
+      <w:r>
+        <w:rPr>
+          <w:noProof/>
         </w:rPr>
         <w:lastRenderedPageBreak/>
-        <w:t>Installing Redis server</w:t>
-      </w:r>
-    </w:p>
-    <w:p>
-      <w:pPr>
-        <w:rPr>
-          <w:noProof/>
-        </w:rPr>
-      </w:pPr>
-      <w:r>
-        <w:rPr>
-          <w:noProof/>
-        </w:rPr>
-        <w:t xml:space="preserve">Command </w:t>
-      </w:r>
-      <w:r>
-        <w:rPr>
-          <w:noProof/>
-        </w:rPr>
-        <w:sym w:font="Wingdings" w:char="F0E0"/>
-      </w:r>
-      <w:r>
-        <w:rPr>
-          <w:noProof/>
-        </w:rPr>
-        <w:t xml:space="preserve"> </w:t>
-      </w:r>
-      <w:r>
-        <w:rPr>
-          <w:noProof/>
-        </w:rPr>
-        <w:t>choco install redis-64 --version=3.0.501</w:t>
-      </w:r>
-    </w:p>
-    <w:p>
-      <w:pPr>
-        <w:rPr>
-          <w:noProof/>
-        </w:rPr>
-      </w:pPr>
-      <w:r>
-        <w:rPr>
-          <w:noProof/>
-        </w:rPr>
         <w:drawing>
-          <wp:inline distT="0" distB="0" distL="0" distR="0" wp14:anchorId="7D798A0F" wp14:editId="5B562970">
-            <wp:extent cx="5943600" cy="3162935"/>
-            <wp:effectExtent l="0" t="0" r="0" b="0"/>
-            <wp:docPr id="4" name="Picture 4"/>
+          <wp:inline distT="0" distB="0" distL="0" distR="0" wp14:anchorId="620D1F31" wp14:editId="71BEF991">
+            <wp:extent cx="5943600" cy="3141345"/>
+            <wp:effectExtent l="0" t="0" r="0" b="1905"/>
+            <wp:docPr id="2" name="Picture 2"/>
             <wp:cNvGraphicFramePr>
               <a:graphicFrameLocks xmlns:a="http://schemas.openxmlformats.org/drawingml/2006/main" noChangeAspect="1"/>
             </wp:cNvGraphicFramePr>
@@ -528,7 +431,7 @@
                   <pic:spPr>
                     <a:xfrm>
                       <a:off x="0" y="0"/>
-                      <a:ext cx="5943600" cy="3162935"/>
+                      <a:ext cx="5943600" cy="3141345"/>
                     </a:xfrm>
                     <a:prstGeom prst="rect">
                       <a:avLst/>
@@ -554,15 +457,97 @@
           <w:noProof/>
         </w:rPr>
       </w:pPr>
-      <w:r>
-        <w:rPr>
-          <w:noProof/>
-        </w:rPr>
+    </w:p>
+    <w:p>
+      <w:pPr>
+        <w:rPr>
+          <w:noProof/>
+        </w:rPr>
+      </w:pPr>
+    </w:p>
+    <w:p>
+      <w:pPr>
+        <w:rPr>
+          <w:noProof/>
+        </w:rPr>
+      </w:pPr>
+    </w:p>
+    <w:p>
+      <w:pPr>
+        <w:rPr>
+          <w:noProof/>
+        </w:rPr>
+      </w:pPr>
+    </w:p>
+    <w:p>
+      <w:pPr>
+        <w:pStyle w:val="ListParagraph"/>
+        <w:numPr>
+          <w:ilvl w:val="0"/>
+          <w:numId w:val="1"/>
+        </w:numPr>
+        <w:rPr>
+          <w:noProof/>
+          <w:sz w:val="28"/>
+          <w:szCs w:val="28"/>
+        </w:rPr>
+      </w:pPr>
+      <w:r>
+        <w:rPr>
+          <w:noProof/>
+          <w:sz w:val="28"/>
+          <w:szCs w:val="28"/>
+        </w:rPr>
+        <w:t>Installing Redis server</w:t>
+      </w:r>
+    </w:p>
+    <w:p>
+      <w:pPr>
+        <w:rPr>
+          <w:noProof/>
+        </w:rPr>
+      </w:pPr>
+      <w:r>
+        <w:rPr>
+          <w:noProof/>
+        </w:rPr>
+        <w:t xml:space="preserve">Command </w:t>
+      </w:r>
+      <w:r>
+        <w:rPr>
+          <w:noProof/>
+        </w:rPr>
+        <w:sym w:font="Wingdings" w:char="F0E0"/>
+      </w:r>
+      <w:r>
+        <w:rPr>
+          <w:noProof/>
+        </w:rPr>
+        <w:t xml:space="preserve"> </w:t>
+      </w:r>
+      <w:r>
+        <w:rPr>
+          <w:noProof/>
+        </w:rPr>
+        <w:t>choco install redis-64 --version=3.0.501</w:t>
+      </w:r>
+    </w:p>
+    <w:p>
+      <w:pPr>
+        <w:rPr>
+          <w:noProof/>
+        </w:rPr>
+      </w:pPr>
+      <w:r>
+        <w:rPr>
+          <w:noProof/>
+        </w:rPr>
+        <w:lastRenderedPageBreak/>
         <w:drawing>
-          <wp:inline distT="0" distB="0" distL="0" distR="0" wp14:anchorId="2A5DDE42" wp14:editId="1B6A0986">
-            <wp:extent cx="5943600" cy="3145790"/>
+          <wp:inline distT="0" distB="0" distL="0" distR="0" wp14:anchorId="7D798A0F" wp14:editId="5B562970">
+            <wp:extent cx="5943600" cy="3162935"/>
             <wp:effectExtent l="0" t="0" r="0" b="0"/>
-            <wp:docPr id="6" name="Picture 6"/>
+            <wp:docPr id="4" name="Picture 4"/>
             <wp:cNvGraphicFramePr>
               <a:graphicFrameLocks xmlns:a="http://schemas.openxmlformats.org/drawingml/2006/main" noChangeAspect="1"/>
             </wp:cNvGraphicFramePr>
@@ -582,7 +567,7 @@
                   <pic:spPr>
                     <a:xfrm>
                       <a:off x="0" y="0"/>
-                      <a:ext cx="5943600" cy="3145790"/>
+                      <a:ext cx="5943600" cy="3162935"/>
                     </a:xfrm>
                     <a:prstGeom prst="rect">
                       <a:avLst/>
@@ -608,69 +593,15 @@
           <w:noProof/>
         </w:rPr>
       </w:pPr>
-    </w:p>
-    <w:p>
-      <w:pPr>
-        <w:rPr>
-          <w:noProof/>
-        </w:rPr>
-      </w:pPr>
-    </w:p>
-    <w:p>
-      <w:pPr>
-        <w:pStyle w:val="ListParagraph"/>
-        <w:numPr>
-          <w:ilvl w:val="0"/>
-          <w:numId w:val="1"/>
-        </w:numPr>
-        <w:rPr>
-          <w:noProof/>
-          <w:sz w:val="28"/>
-          <w:szCs w:val="28"/>
-        </w:rPr>
-      </w:pPr>
-      <w:r>
-        <w:rPr>
-          <w:noProof/>
-          <w:sz w:val="28"/>
-          <w:szCs w:val="28"/>
-        </w:rPr>
-        <w:lastRenderedPageBreak/>
-        <w:t>Docker</w:t>
-      </w:r>
-      <w:r>
-        <w:rPr>
-          <w:noProof/>
-          <w:sz w:val="28"/>
-          <w:szCs w:val="28"/>
-        </w:rPr>
-        <w:t xml:space="preserve"> Installation</w:t>
-      </w:r>
-    </w:p>
-    <w:p>
-      <w:pPr>
-        <w:pStyle w:val="ListParagraph"/>
-        <w:rPr>
-          <w:noProof/>
-        </w:rPr>
-      </w:pPr>
-    </w:p>
-    <w:p>
-      <w:pPr>
-        <w:pStyle w:val="ListParagraph"/>
-        <w:rPr>
-          <w:noProof/>
-        </w:rPr>
-      </w:pPr>
       <w:r>
         <w:rPr>
           <w:noProof/>
         </w:rPr>
         <w:drawing>
-          <wp:inline distT="0" distB="0" distL="0" distR="0" wp14:anchorId="0FF0A16C" wp14:editId="4E7C5B22">
-            <wp:extent cx="5943600" cy="3180715"/>
-            <wp:effectExtent l="0" t="0" r="0" b="635"/>
-            <wp:docPr id="5" name="Picture 5"/>
+          <wp:inline distT="0" distB="0" distL="0" distR="0" wp14:anchorId="2A5DDE42" wp14:editId="1B6A0986">
+            <wp:extent cx="5943600" cy="3145790"/>
+            <wp:effectExtent l="0" t="0" r="0" b="0"/>
+            <wp:docPr id="6" name="Picture 6"/>
             <wp:cNvGraphicFramePr>
               <a:graphicFrameLocks xmlns:a="http://schemas.openxmlformats.org/drawingml/2006/main" noChangeAspect="1"/>
             </wp:cNvGraphicFramePr>
@@ -690,7 +621,7 @@
                   <pic:spPr>
                     <a:xfrm>
                       <a:off x="0" y="0"/>
-                      <a:ext cx="5943600" cy="3180715"/>
+                      <a:ext cx="5943600" cy="3145790"/>
                     </a:xfrm>
                     <a:prstGeom prst="rect">
                       <a:avLst/>
@@ -705,28 +636,80 @@
     </w:p>
     <w:p>
       <w:pPr>
-        <w:pStyle w:val="ListParagraph"/>
-        <w:rPr>
-          <w:noProof/>
-        </w:rPr>
-      </w:pPr>
-    </w:p>
-    <w:p>
-      <w:pPr>
-        <w:pStyle w:val="ListParagraph"/>
-        <w:rPr>
-          <w:noProof/>
-        </w:rPr>
-      </w:pPr>
-      <w:r>
-        <w:rPr>
-          <w:noProof/>
-        </w:rPr>
+        <w:rPr>
+          <w:noProof/>
+        </w:rPr>
+      </w:pPr>
+    </w:p>
+    <w:p>
+      <w:pPr>
+        <w:rPr>
+          <w:noProof/>
+        </w:rPr>
+      </w:pPr>
+    </w:p>
+    <w:p>
+      <w:pPr>
+        <w:rPr>
+          <w:noProof/>
+        </w:rPr>
+      </w:pPr>
+    </w:p>
+    <w:p>
+      <w:pPr>
+        <w:pStyle w:val="ListParagraph"/>
+        <w:numPr>
+          <w:ilvl w:val="0"/>
+          <w:numId w:val="1"/>
+        </w:numPr>
+        <w:rPr>
+          <w:noProof/>
+          <w:sz w:val="28"/>
+          <w:szCs w:val="28"/>
+        </w:rPr>
+      </w:pPr>
+      <w:r>
+        <w:rPr>
+          <w:noProof/>
+          <w:sz w:val="28"/>
+          <w:szCs w:val="28"/>
+        </w:rPr>
+        <w:t>Docker</w:t>
+      </w:r>
+      <w:r>
+        <w:rPr>
+          <w:noProof/>
+          <w:sz w:val="28"/>
+          <w:szCs w:val="28"/>
+        </w:rPr>
+        <w:t xml:space="preserve"> Installation</w:t>
+      </w:r>
+    </w:p>
+    <w:p>
+      <w:pPr>
+        <w:pStyle w:val="ListParagraph"/>
+        <w:rPr>
+          <w:noProof/>
+        </w:rPr>
+      </w:pPr>
+    </w:p>
+    <w:p>
+      <w:pPr>
+        <w:pStyle w:val="ListParagraph"/>
+        <w:rPr>
+          <w:noProof/>
+        </w:rPr>
+      </w:pPr>
+      <w:r>
+        <w:rPr>
+          <w:noProof/>
+        </w:rPr>
+        <w:lastRenderedPageBreak/>
         <w:drawing>
-          <wp:inline distT="0" distB="0" distL="0" distR="0" wp14:anchorId="12D7F6AD" wp14:editId="3946631C">
-            <wp:extent cx="5943600" cy="3171825"/>
-            <wp:effectExtent l="0" t="0" r="0" b="9525"/>
-            <wp:docPr id="7" name="Picture 7"/>
+          <wp:inline distT="0" distB="0" distL="0" distR="0" wp14:anchorId="0FF0A16C" wp14:editId="4E7C5B22">
+            <wp:extent cx="5943600" cy="3180715"/>
+            <wp:effectExtent l="0" t="0" r="0" b="635"/>
+            <wp:docPr id="5" name="Picture 5"/>
             <wp:cNvGraphicFramePr>
               <a:graphicFrameLocks xmlns:a="http://schemas.openxmlformats.org/drawingml/2006/main" noChangeAspect="1"/>
             </wp:cNvGraphicFramePr>
@@ -746,7 +729,7 @@
                   <pic:spPr>
                     <a:xfrm>
                       <a:off x="0" y="0"/>
-                      <a:ext cx="5943600" cy="3171825"/>
+                      <a:ext cx="5943600" cy="3180715"/>
                     </a:xfrm>
                     <a:prstGeom prst="rect">
                       <a:avLst/>
@@ -778,12 +761,11 @@
         <w:rPr>
           <w:noProof/>
         </w:rPr>
-        <w:lastRenderedPageBreak/>
         <w:drawing>
-          <wp:inline distT="0" distB="0" distL="0" distR="0" wp14:anchorId="67C76E36" wp14:editId="77F40132">
-            <wp:extent cx="5943600" cy="3162935"/>
-            <wp:effectExtent l="0" t="0" r="0" b="0"/>
-            <wp:docPr id="14" name="Picture 14"/>
+          <wp:inline distT="0" distB="0" distL="0" distR="0" wp14:anchorId="12D7F6AD" wp14:editId="3946631C">
+            <wp:extent cx="5943600" cy="3171825"/>
+            <wp:effectExtent l="0" t="0" r="0" b="9525"/>
+            <wp:docPr id="7" name="Picture 7"/>
             <wp:cNvGraphicFramePr>
               <a:graphicFrameLocks xmlns:a="http://schemas.openxmlformats.org/drawingml/2006/main" noChangeAspect="1"/>
             </wp:cNvGraphicFramePr>
@@ -803,7 +785,7 @@
                   <pic:spPr>
                     <a:xfrm>
                       <a:off x="0" y="0"/>
-                      <a:ext cx="5943600" cy="3162935"/>
+                      <a:ext cx="5943600" cy="3171825"/>
                     </a:xfrm>
                     <a:prstGeom prst="rect">
                       <a:avLst/>
@@ -835,11 +817,12 @@
         <w:rPr>
           <w:noProof/>
         </w:rPr>
+        <w:lastRenderedPageBreak/>
         <w:drawing>
-          <wp:inline distT="0" distB="0" distL="0" distR="0" wp14:anchorId="36F42851" wp14:editId="0FD268EB">
-            <wp:extent cx="5943600" cy="3180715"/>
-            <wp:effectExtent l="0" t="0" r="0" b="635"/>
-            <wp:docPr id="8" name="Picture 8"/>
+          <wp:inline distT="0" distB="0" distL="0" distR="0" wp14:anchorId="67C76E36" wp14:editId="77F40132">
+            <wp:extent cx="5943600" cy="3162935"/>
+            <wp:effectExtent l="0" t="0" r="0" b="0"/>
+            <wp:docPr id="14" name="Picture 14"/>
             <wp:cNvGraphicFramePr>
               <a:graphicFrameLocks xmlns:a="http://schemas.openxmlformats.org/drawingml/2006/main" noChangeAspect="1"/>
             </wp:cNvGraphicFramePr>
@@ -859,7 +842,7 @@
                   <pic:spPr>
                     <a:xfrm>
                       <a:off x="0" y="0"/>
-                      <a:ext cx="5943600" cy="3180715"/>
+                      <a:ext cx="5943600" cy="3162935"/>
                     </a:xfrm>
                     <a:prstGeom prst="rect">
                       <a:avLst/>
@@ -891,12 +874,11 @@
         <w:rPr>
           <w:noProof/>
         </w:rPr>
-        <w:lastRenderedPageBreak/>
         <w:drawing>
-          <wp:inline distT="0" distB="0" distL="0" distR="0" wp14:anchorId="6CF7CA4F" wp14:editId="6AA19532">
-            <wp:extent cx="5943600" cy="3167380"/>
-            <wp:effectExtent l="0" t="0" r="0" b="0"/>
-            <wp:docPr id="9" name="Picture 9"/>
+          <wp:inline distT="0" distB="0" distL="0" distR="0" wp14:anchorId="36F42851" wp14:editId="0FD268EB">
+            <wp:extent cx="5943600" cy="3180715"/>
+            <wp:effectExtent l="0" t="0" r="0" b="635"/>
+            <wp:docPr id="8" name="Picture 8"/>
             <wp:cNvGraphicFramePr>
               <a:graphicFrameLocks xmlns:a="http://schemas.openxmlformats.org/drawingml/2006/main" noChangeAspect="1"/>
             </wp:cNvGraphicFramePr>
@@ -916,7 +898,7 @@
                   <pic:spPr>
                     <a:xfrm>
                       <a:off x="0" y="0"/>
-                      <a:ext cx="5943600" cy="3167380"/>
+                      <a:ext cx="5943600" cy="3180715"/>
                     </a:xfrm>
                     <a:prstGeom prst="rect">
                       <a:avLst/>
@@ -948,11 +930,12 @@
         <w:rPr>
           <w:noProof/>
         </w:rPr>
+        <w:lastRenderedPageBreak/>
         <w:drawing>
-          <wp:inline distT="0" distB="0" distL="0" distR="0" wp14:anchorId="0E8A8ECC" wp14:editId="79100D9A">
-            <wp:extent cx="5943600" cy="3176270"/>
-            <wp:effectExtent l="0" t="0" r="0" b="5080"/>
-            <wp:docPr id="10" name="Picture 10"/>
+          <wp:inline distT="0" distB="0" distL="0" distR="0" wp14:anchorId="6CF7CA4F" wp14:editId="6AA19532">
+            <wp:extent cx="5943600" cy="3167380"/>
+            <wp:effectExtent l="0" t="0" r="0" b="0"/>
+            <wp:docPr id="9" name="Picture 9"/>
             <wp:cNvGraphicFramePr>
               <a:graphicFrameLocks xmlns:a="http://schemas.openxmlformats.org/drawingml/2006/main" noChangeAspect="1"/>
             </wp:cNvGraphicFramePr>
@@ -972,7 +955,7 @@
                   <pic:spPr>
                     <a:xfrm>
                       <a:off x="0" y="0"/>
-                      <a:ext cx="5943600" cy="3176270"/>
+                      <a:ext cx="5943600" cy="3167380"/>
                     </a:xfrm>
                     <a:prstGeom prst="rect">
                       <a:avLst/>
@@ -1004,12 +987,11 @@
         <w:rPr>
           <w:noProof/>
         </w:rPr>
-        <w:lastRenderedPageBreak/>
         <w:drawing>
-          <wp:inline distT="0" distB="0" distL="0" distR="0" wp14:anchorId="303D7E63" wp14:editId="0CDAF2EE">
-            <wp:extent cx="5943600" cy="3159125"/>
-            <wp:effectExtent l="0" t="0" r="0" b="3175"/>
-            <wp:docPr id="11" name="Picture 11"/>
+          <wp:inline distT="0" distB="0" distL="0" distR="0" wp14:anchorId="0E8A8ECC" wp14:editId="79100D9A">
+            <wp:extent cx="5943600" cy="3176270"/>
+            <wp:effectExtent l="0" t="0" r="0" b="5080"/>
+            <wp:docPr id="10" name="Picture 10"/>
             <wp:cNvGraphicFramePr>
               <a:graphicFrameLocks xmlns:a="http://schemas.openxmlformats.org/drawingml/2006/main" noChangeAspect="1"/>
             </wp:cNvGraphicFramePr>
@@ -1029,7 +1011,7 @@
                   <pic:spPr>
                     <a:xfrm>
                       <a:off x="0" y="0"/>
-                      <a:ext cx="5943600" cy="3159125"/>
+                      <a:ext cx="5943600" cy="3176270"/>
                     </a:xfrm>
                     <a:prstGeom prst="rect">
                       <a:avLst/>
@@ -1057,49 +1039,16 @@
           <w:noProof/>
         </w:rPr>
       </w:pPr>
-    </w:p>
-    <w:p>
-      <w:pPr>
-        <w:pStyle w:val="ListParagraph"/>
-        <w:rPr>
-          <w:noProof/>
-          <w:sz w:val="24"/>
-          <w:szCs w:val="24"/>
-        </w:rPr>
-      </w:pPr>
-      <w:r>
-        <w:rPr>
-          <w:noProof/>
-          <w:sz w:val="24"/>
-          <w:szCs w:val="24"/>
-        </w:rPr>
-        <w:t>Same is accesible at localhost:8081</w:t>
-      </w:r>
-    </w:p>
-    <w:p>
-      <w:pPr>
-        <w:pStyle w:val="ListParagraph"/>
-        <w:rPr>
-          <w:noProof/>
-        </w:rPr>
-      </w:pPr>
-    </w:p>
-    <w:p>
-      <w:pPr>
-        <w:pStyle w:val="ListParagraph"/>
-        <w:rPr>
-          <w:noProof/>
-        </w:rPr>
-      </w:pPr>
-      <w:r>
-        <w:rPr>
-          <w:noProof/>
-        </w:rPr>
+      <w:r>
+        <w:rPr>
+          <w:noProof/>
+        </w:rPr>
+        <w:lastRenderedPageBreak/>
         <w:drawing>
-          <wp:inline distT="0" distB="0" distL="0" distR="0" wp14:anchorId="769D69C1" wp14:editId="4C050330">
-            <wp:extent cx="5943600" cy="3171825"/>
-            <wp:effectExtent l="0" t="0" r="0" b="9525"/>
-            <wp:docPr id="12" name="Picture 12"/>
+          <wp:inline distT="0" distB="0" distL="0" distR="0" wp14:anchorId="303D7E63" wp14:editId="0CDAF2EE">
+            <wp:extent cx="5943600" cy="3159125"/>
+            <wp:effectExtent l="0" t="0" r="0" b="3175"/>
+            <wp:docPr id="11" name="Picture 11"/>
             <wp:cNvGraphicFramePr>
               <a:graphicFrameLocks xmlns:a="http://schemas.openxmlformats.org/drawingml/2006/main" noChangeAspect="1"/>
             </wp:cNvGraphicFramePr>
@@ -1119,7 +1068,7 @@
                   <pic:spPr>
                     <a:xfrm>
                       <a:off x="0" y="0"/>
-                      <a:ext cx="5943600" cy="3171825"/>
+                      <a:ext cx="5943600" cy="3159125"/>
                     </a:xfrm>
                     <a:prstGeom prst="rect">
                       <a:avLst/>
@@ -1145,80 +1094,30 @@
         <w:pStyle w:val="ListParagraph"/>
         <w:rPr>
           <w:noProof/>
+        </w:rPr>
+      </w:pPr>
+    </w:p>
+    <w:p>
+      <w:pPr>
+        <w:pStyle w:val="ListParagraph"/>
+        <w:rPr>
+          <w:noProof/>
           <w:sz w:val="24"/>
           <w:szCs w:val="24"/>
         </w:rPr>
       </w:pPr>
-    </w:p>
-    <w:p>
-      <w:pPr>
-        <w:pStyle w:val="ListParagraph"/>
+      <w:r>
         <w:rPr>
           <w:noProof/>
           <w:sz w:val="24"/>
           <w:szCs w:val="24"/>
         </w:rPr>
-      </w:pPr>
-    </w:p>
-    <w:p>
-      <w:pPr>
-        <w:pStyle w:val="ListParagraph"/>
-        <w:rPr>
-          <w:noProof/>
-        </w:rPr>
-      </w:pPr>
-      <w:r>
-        <w:rPr>
-          <w:noProof/>
-          <w:sz w:val="24"/>
-          <w:szCs w:val="24"/>
-        </w:rPr>
-        <w:t>Test Basket in Postman</w:t>
-      </w:r>
-      <w:r>
-        <w:rPr>
-          <w:noProof/>
-        </w:rPr>
-        <w:t xml:space="preserve"> </w:t>
-      </w:r>
-      <w:r>
-        <w:rPr>
-          <w:noProof/>
-        </w:rPr>
-        <w:sym w:font="Wingdings" w:char="F0E0"/>
-      </w:r>
-    </w:p>
-    <w:p>
-      <w:pPr>
-        <w:pStyle w:val="ListParagraph"/>
-        <w:rPr>
-          <w:noProof/>
-        </w:rPr>
-      </w:pPr>
-    </w:p>
-    <w:p>
-      <w:pPr>
-        <w:pStyle w:val="ListParagraph"/>
-        <w:numPr>
-          <w:ilvl w:val="0"/>
-          <w:numId w:val="3"/>
-        </w:numPr>
-        <w:rPr>
-          <w:noProof/>
-        </w:rPr>
-      </w:pPr>
-      <w:r>
-        <w:rPr>
-          <w:noProof/>
-        </w:rPr>
-        <w:lastRenderedPageBreak/>
-        <w:t>Create Basket</w:t>
-      </w:r>
-    </w:p>
-    <w:p>
-      <w:pPr>
-        <w:pStyle w:val="ListParagraph"/>
-        <w:ind w:left="1080"/>
+        <w:t>Same is accesible at localhost:8081</w:t>
+      </w:r>
+    </w:p>
+    <w:p>
+      <w:pPr>
+        <w:pStyle w:val="ListParagraph"/>
         <w:rPr>
           <w:noProof/>
         </w:rPr>
@@ -1236,10 +1135,10 @@
           <w:noProof/>
         </w:rPr>
         <w:drawing>
-          <wp:inline distT="0" distB="0" distL="0" distR="0" wp14:anchorId="3E6F8A03" wp14:editId="54D35CBC">
-            <wp:extent cx="5943600" cy="3167380"/>
-            <wp:effectExtent l="0" t="0" r="0" b="0"/>
-            <wp:docPr id="13" name="Picture 13"/>
+          <wp:inline distT="0" distB="0" distL="0" distR="0" wp14:anchorId="769D69C1" wp14:editId="4C050330">
+            <wp:extent cx="5943600" cy="3171825"/>
+            <wp:effectExtent l="0" t="0" r="0" b="9525"/>
+            <wp:docPr id="12" name="Picture 12"/>
             <wp:cNvGraphicFramePr>
               <a:graphicFrameLocks xmlns:a="http://schemas.openxmlformats.org/drawingml/2006/main" noChangeAspect="1"/>
             </wp:cNvGraphicFramePr>
@@ -1259,7 +1158,7 @@
                   <pic:spPr>
                     <a:xfrm>
                       <a:off x="0" y="0"/>
-                      <a:ext cx="5943600" cy="3167380"/>
+                      <a:ext cx="5943600" cy="3171825"/>
                     </a:xfrm>
                     <a:prstGeom prst="rect">
                       <a:avLst/>
@@ -1285,6 +1184,82 @@
         <w:pStyle w:val="ListParagraph"/>
         <w:rPr>
           <w:noProof/>
+          <w:sz w:val="24"/>
+          <w:szCs w:val="24"/>
+        </w:rPr>
+      </w:pPr>
+    </w:p>
+    <w:p>
+      <w:pPr>
+        <w:pStyle w:val="ListParagraph"/>
+        <w:rPr>
+          <w:noProof/>
+          <w:sz w:val="24"/>
+          <w:szCs w:val="24"/>
+        </w:rPr>
+      </w:pPr>
+    </w:p>
+    <w:p>
+      <w:pPr>
+        <w:pStyle w:val="ListParagraph"/>
+        <w:rPr>
+          <w:noProof/>
+        </w:rPr>
+      </w:pPr>
+      <w:r>
+        <w:rPr>
+          <w:noProof/>
+          <w:sz w:val="24"/>
+          <w:szCs w:val="24"/>
+        </w:rPr>
+        <w:t>Test Basket in Postman</w:t>
+      </w:r>
+      <w:r>
+        <w:rPr>
+          <w:noProof/>
+        </w:rPr>
+        <w:t xml:space="preserve"> </w:t>
+      </w:r>
+      <w:r>
+        <w:rPr>
+          <w:noProof/>
+        </w:rPr>
+        <w:sym w:font="Wingdings" w:char="F0E0"/>
+      </w:r>
+    </w:p>
+    <w:p>
+      <w:pPr>
+        <w:pStyle w:val="ListParagraph"/>
+        <w:rPr>
+          <w:noProof/>
+        </w:rPr>
+      </w:pPr>
+    </w:p>
+    <w:p>
+      <w:pPr>
+        <w:pStyle w:val="ListParagraph"/>
+        <w:numPr>
+          <w:ilvl w:val="0"/>
+          <w:numId w:val="3"/>
+        </w:numPr>
+        <w:rPr>
+          <w:noProof/>
+        </w:rPr>
+      </w:pPr>
+      <w:r>
+        <w:rPr>
+          <w:noProof/>
+        </w:rPr>
+        <w:lastRenderedPageBreak/>
+        <w:t>Create Basket</w:t>
+      </w:r>
+    </w:p>
+    <w:p>
+      <w:pPr>
+        <w:pStyle w:val="ListParagraph"/>
+        <w:ind w:left="1080"/>
+        <w:rPr>
+          <w:noProof/>
         </w:rPr>
       </w:pPr>
     </w:p>
@@ -1300,10 +1275,10 @@
           <w:noProof/>
         </w:rPr>
         <w:drawing>
-          <wp:inline distT="0" distB="0" distL="0" distR="0" wp14:anchorId="07A4E187" wp14:editId="2D91BD68">
-            <wp:extent cx="5943600" cy="3159125"/>
-            <wp:effectExtent l="0" t="0" r="0" b="3175"/>
-            <wp:docPr id="15" name="Picture 15"/>
+          <wp:inline distT="0" distB="0" distL="0" distR="0" wp14:anchorId="3E6F8A03" wp14:editId="54D35CBC">
+            <wp:extent cx="5943600" cy="3167380"/>
+            <wp:effectExtent l="0" t="0" r="0" b="0"/>
+            <wp:docPr id="13" name="Picture 13"/>
             <wp:cNvGraphicFramePr>
               <a:graphicFrameLocks xmlns:a="http://schemas.openxmlformats.org/drawingml/2006/main" noChangeAspect="1"/>
             </wp:cNvGraphicFramePr>
@@ -1323,7 +1298,7 @@
                   <pic:spPr>
                     <a:xfrm>
                       <a:off x="0" y="0"/>
-                      <a:ext cx="5943600" cy="3159125"/>
+                      <a:ext cx="5943600" cy="3167380"/>
                     </a:xfrm>
                     <a:prstGeom prst="rect">
                       <a:avLst/>
@@ -1347,46 +1322,27 @@
     <w:p>
       <w:pPr>
         <w:pStyle w:val="ListParagraph"/>
-        <w:numPr>
-          <w:ilvl w:val="0"/>
-          <w:numId w:val="3"/>
-        </w:numPr>
-        <w:rPr>
-          <w:noProof/>
-        </w:rPr>
-      </w:pPr>
-      <w:r>
-        <w:rPr>
-          <w:noProof/>
-        </w:rPr>
-        <w:t>Delete Basket</w:t>
-      </w:r>
-    </w:p>
-    <w:p>
-      <w:pPr>
-        <w:pStyle w:val="ListParagraph"/>
-        <w:ind w:left="1080"/>
-        <w:rPr>
-          <w:noProof/>
-        </w:rPr>
-      </w:pPr>
-    </w:p>
-    <w:p>
-      <w:pPr>
-        <w:rPr>
-          <w:noProof/>
-        </w:rPr>
-      </w:pPr>
-      <w:r>
-        <w:rPr>
-          <w:noProof/>
-        </w:rPr>
-        <w:lastRenderedPageBreak/>
+        <w:rPr>
+          <w:noProof/>
+        </w:rPr>
+      </w:pPr>
+    </w:p>
+    <w:p>
+      <w:pPr>
+        <w:pStyle w:val="ListParagraph"/>
+        <w:rPr>
+          <w:noProof/>
+        </w:rPr>
+      </w:pPr>
+      <w:r>
+        <w:rPr>
+          <w:noProof/>
+        </w:rPr>
         <w:drawing>
-          <wp:inline distT="0" distB="0" distL="0" distR="0" wp14:anchorId="71060330" wp14:editId="5C647317">
-            <wp:extent cx="5943600" cy="3162935"/>
-            <wp:effectExtent l="0" t="0" r="0" b="0"/>
-            <wp:docPr id="16" name="Picture 16"/>
+          <wp:inline distT="0" distB="0" distL="0" distR="0" wp14:anchorId="07A4E187" wp14:editId="2D91BD68">
+            <wp:extent cx="5943600" cy="3159125"/>
+            <wp:effectExtent l="0" t="0" r="0" b="3175"/>
+            <wp:docPr id="15" name="Picture 15"/>
             <wp:cNvGraphicFramePr>
               <a:graphicFrameLocks xmlns:a="http://schemas.openxmlformats.org/drawingml/2006/main" noChangeAspect="1"/>
             </wp:cNvGraphicFramePr>
@@ -1406,7 +1362,7 @@
                   <pic:spPr>
                     <a:xfrm>
                       <a:off x="0" y="0"/>
-                      <a:ext cx="5943600" cy="3162935"/>
+                      <a:ext cx="5943600" cy="3159125"/>
                     </a:xfrm>
                     <a:prstGeom prst="rect">
                       <a:avLst/>
@@ -1421,26 +1377,55 @@
     </w:p>
     <w:p>
       <w:pPr>
-        <w:rPr>
-          <w:noProof/>
-        </w:rPr>
-      </w:pPr>
-    </w:p>
-    <w:p>
-      <w:pPr>
-        <w:rPr>
-          <w:noProof/>
-        </w:rPr>
-      </w:pPr>
-      <w:r>
-        <w:rPr>
-          <w:noProof/>
-        </w:rPr>
+        <w:pStyle w:val="ListParagraph"/>
+        <w:rPr>
+          <w:noProof/>
+        </w:rPr>
+      </w:pPr>
+    </w:p>
+    <w:p>
+      <w:pPr>
+        <w:pStyle w:val="ListParagraph"/>
+        <w:numPr>
+          <w:ilvl w:val="0"/>
+          <w:numId w:val="3"/>
+        </w:numPr>
+        <w:rPr>
+          <w:noProof/>
+        </w:rPr>
+      </w:pPr>
+      <w:r>
+        <w:rPr>
+          <w:noProof/>
+        </w:rPr>
+        <w:t>Delete Basket</w:t>
+      </w:r>
+    </w:p>
+    <w:p>
+      <w:pPr>
+        <w:pStyle w:val="ListParagraph"/>
+        <w:ind w:left="1080"/>
+        <w:rPr>
+          <w:noProof/>
+        </w:rPr>
+      </w:pPr>
+    </w:p>
+    <w:p>
+      <w:pPr>
+        <w:rPr>
+          <w:noProof/>
+        </w:rPr>
+      </w:pPr>
+      <w:r>
+        <w:rPr>
+          <w:noProof/>
+        </w:rPr>
+        <w:lastRenderedPageBreak/>
         <w:drawing>
-          <wp:inline distT="0" distB="0" distL="0" distR="0" wp14:anchorId="037F7F02" wp14:editId="591B3EA8">
-            <wp:extent cx="5943600" cy="3174365"/>
-            <wp:effectExtent l="0" t="0" r="0" b="6985"/>
-            <wp:docPr id="17" name="Picture 17"/>
+          <wp:inline distT="0" distB="0" distL="0" distR="0" wp14:anchorId="71060330" wp14:editId="5C647317">
+            <wp:extent cx="5943600" cy="3162935"/>
+            <wp:effectExtent l="0" t="0" r="0" b="0"/>
+            <wp:docPr id="16" name="Picture 16"/>
             <wp:cNvGraphicFramePr>
               <a:graphicFrameLocks xmlns:a="http://schemas.openxmlformats.org/drawingml/2006/main" noChangeAspect="1"/>
             </wp:cNvGraphicFramePr>
@@ -1460,7 +1445,7 @@
                   <pic:spPr>
                     <a:xfrm>
                       <a:off x="0" y="0"/>
-                      <a:ext cx="5943600" cy="3174365"/>
+                      <a:ext cx="5943600" cy="3162935"/>
                     </a:xfrm>
                     <a:prstGeom prst="rect">
                       <a:avLst/>
@@ -1490,12 +1475,11 @@
         <w:rPr>
           <w:noProof/>
         </w:rPr>
-        <w:lastRenderedPageBreak/>
         <w:drawing>
-          <wp:inline distT="0" distB="0" distL="0" distR="0" wp14:anchorId="0C528434" wp14:editId="4C783065">
-            <wp:extent cx="5943600" cy="2056765"/>
-            <wp:effectExtent l="0" t="0" r="0" b="635"/>
-            <wp:docPr id="18" name="Picture 18"/>
+          <wp:inline distT="0" distB="0" distL="0" distR="0" wp14:anchorId="037F7F02" wp14:editId="591B3EA8">
+            <wp:extent cx="5943600" cy="3174365"/>
+            <wp:effectExtent l="0" t="0" r="0" b="6985"/>
+            <wp:docPr id="17" name="Picture 17"/>
             <wp:cNvGraphicFramePr>
               <a:graphicFrameLocks xmlns:a="http://schemas.openxmlformats.org/drawingml/2006/main" noChangeAspect="1"/>
             </wp:cNvGraphicFramePr>
@@ -1515,7 +1499,7 @@
                   <pic:spPr>
                     <a:xfrm>
                       <a:off x="0" y="0"/>
-                      <a:ext cx="5943600" cy="2056765"/>
+                      <a:ext cx="5943600" cy="3174365"/>
                     </a:xfrm>
                     <a:prstGeom prst="rect">
                       <a:avLst/>
@@ -1531,28 +1515,26 @@
     <w:p>
       <w:pPr>
         <w:rPr>
-          <w:sz w:val="20"/>
-          <w:szCs w:val="20"/>
-        </w:rPr>
-      </w:pPr>
-    </w:p>
-    <w:p>
-      <w:pPr>
-        <w:rPr>
-          <w:sz w:val="20"/>
-          <w:szCs w:val="20"/>
-        </w:rPr>
-      </w:pPr>
-      <w:r>
-        <w:rPr>
-          <w:sz w:val="20"/>
-          <w:szCs w:val="20"/>
-        </w:rPr>
+          <w:noProof/>
+        </w:rPr>
+      </w:pPr>
+    </w:p>
+    <w:p>
+      <w:pPr>
+        <w:rPr>
+          <w:noProof/>
+        </w:rPr>
+      </w:pPr>
+      <w:r>
+        <w:rPr>
+          <w:noProof/>
+        </w:rPr>
+        <w:lastRenderedPageBreak/>
         <w:drawing>
-          <wp:inline distT="0" distB="0" distL="0" distR="0" wp14:anchorId="15BEC4D9" wp14:editId="72D46A52">
-            <wp:extent cx="5943600" cy="1700530"/>
-            <wp:effectExtent l="0" t="0" r="0" b="0"/>
-            <wp:docPr id="19" name="Picture 19"/>
+          <wp:inline distT="0" distB="0" distL="0" distR="0" wp14:anchorId="0C528434" wp14:editId="4C783065">
+            <wp:extent cx="5943600" cy="2056765"/>
+            <wp:effectExtent l="0" t="0" r="0" b="635"/>
+            <wp:docPr id="18" name="Picture 18"/>
             <wp:cNvGraphicFramePr>
               <a:graphicFrameLocks xmlns:a="http://schemas.openxmlformats.org/drawingml/2006/main" noChangeAspect="1"/>
             </wp:cNvGraphicFramePr>
@@ -1572,7 +1554,7 @@
                   <pic:spPr>
                     <a:xfrm>
                       <a:off x="0" y="0"/>
-                      <a:ext cx="5943600" cy="1700530"/>
+                      <a:ext cx="5943600" cy="2056765"/>
                     </a:xfrm>
                     <a:prstGeom prst="rect">
                       <a:avLst/>
@@ -1592,16 +1574,25 @@
           <w:szCs w:val="20"/>
         </w:rPr>
       </w:pPr>
-      <w:r>
+    </w:p>
+    <w:p>
+      <w:pPr>
         <w:rPr>
           <w:sz w:val="20"/>
           <w:szCs w:val="20"/>
         </w:rPr>
+      </w:pPr>
+      <w:r>
+        <w:rPr>
+          <w:noProof/>
+          <w:sz w:val="20"/>
+          <w:szCs w:val="20"/>
+        </w:rPr>
         <w:drawing>
-          <wp:inline distT="0" distB="0" distL="0" distR="0" wp14:anchorId="6AF5F6B2" wp14:editId="2F378646">
-            <wp:extent cx="5943600" cy="3070860"/>
+          <wp:inline distT="0" distB="0" distL="0" distR="0" wp14:anchorId="15BEC4D9" wp14:editId="72D46A52">
+            <wp:extent cx="5943600" cy="1700530"/>
             <wp:effectExtent l="0" t="0" r="0" b="0"/>
-            <wp:docPr id="20" name="Picture 20"/>
+            <wp:docPr id="19" name="Picture 19"/>
             <wp:cNvGraphicFramePr>
               <a:graphicFrameLocks xmlns:a="http://schemas.openxmlformats.org/drawingml/2006/main" noChangeAspect="1"/>
             </wp:cNvGraphicFramePr>
@@ -1621,7 +1612,7 @@
                   <pic:spPr>
                     <a:xfrm>
                       <a:off x="0" y="0"/>
-                      <a:ext cx="5943600" cy="3070860"/>
+                      <a:ext cx="5943600" cy="1700530"/>
                     </a:xfrm>
                     <a:prstGeom prst="rect">
                       <a:avLst/>
@@ -1643,15 +1634,15 @@
       </w:pPr>
       <w:r>
         <w:rPr>
+          <w:noProof/>
           <w:sz w:val="20"/>
           <w:szCs w:val="20"/>
         </w:rPr>
-        <w:lastRenderedPageBreak/>
         <w:drawing>
-          <wp:inline distT="0" distB="0" distL="0" distR="0" wp14:anchorId="5B421025" wp14:editId="44B7273E">
-            <wp:extent cx="5943600" cy="2667000"/>
+          <wp:inline distT="0" distB="0" distL="0" distR="0" wp14:anchorId="6AF5F6B2" wp14:editId="2F378646">
+            <wp:extent cx="5943600" cy="3070860"/>
             <wp:effectExtent l="0" t="0" r="0" b="0"/>
-            <wp:docPr id="21" name="Picture 21"/>
+            <wp:docPr id="20" name="Picture 20"/>
             <wp:cNvGraphicFramePr>
               <a:graphicFrameLocks xmlns:a="http://schemas.openxmlformats.org/drawingml/2006/main" noChangeAspect="1"/>
             </wp:cNvGraphicFramePr>
@@ -1671,7 +1662,7 @@
                   <pic:spPr>
                     <a:xfrm>
                       <a:off x="0" y="0"/>
-                      <a:ext cx="5943600" cy="2667000"/>
+                      <a:ext cx="5943600" cy="3070860"/>
                     </a:xfrm>
                     <a:prstGeom prst="rect">
                       <a:avLst/>
@@ -1691,17 +1682,18 @@
           <w:szCs w:val="20"/>
         </w:rPr>
       </w:pPr>
-      <w:bookmarkStart w:id="0" w:name="_GoBack"/>
-      <w:r>
-        <w:rPr>
+      <w:r>
+        <w:rPr>
+          <w:noProof/>
           <w:sz w:val="20"/>
           <w:szCs w:val="20"/>
         </w:rPr>
+        <w:lastRenderedPageBreak/>
         <w:drawing>
-          <wp:inline distT="0" distB="0" distL="0" distR="0" wp14:anchorId="56219373" wp14:editId="4BAB2283">
-            <wp:extent cx="5943600" cy="2090420"/>
-            <wp:effectExtent l="0" t="0" r="0" b="5080"/>
-            <wp:docPr id="22" name="Picture 22"/>
+          <wp:inline distT="0" distB="0" distL="0" distR="0" wp14:anchorId="5B421025" wp14:editId="44B7273E">
+            <wp:extent cx="5943600" cy="2667000"/>
+            <wp:effectExtent l="0" t="0" r="0" b="0"/>
+            <wp:docPr id="21" name="Picture 21"/>
             <wp:cNvGraphicFramePr>
               <a:graphicFrameLocks xmlns:a="http://schemas.openxmlformats.org/drawingml/2006/main" noChangeAspect="1"/>
             </wp:cNvGraphicFramePr>
@@ -1721,6 +1713,56 @@
                   <pic:spPr>
                     <a:xfrm>
                       <a:off x="0" y="0"/>
+                      <a:ext cx="5943600" cy="2667000"/>
+                    </a:xfrm>
+                    <a:prstGeom prst="rect">
+                      <a:avLst/>
+                    </a:prstGeom>
+                  </pic:spPr>
+                </pic:pic>
+              </a:graphicData>
+            </a:graphic>
+          </wp:inline>
+        </w:drawing>
+      </w:r>
+    </w:p>
+    <w:p>
+      <w:pPr>
+        <w:rPr>
+          <w:sz w:val="20"/>
+          <w:szCs w:val="20"/>
+        </w:rPr>
+      </w:pPr>
+      <w:r>
+        <w:rPr>
+          <w:noProof/>
+          <w:sz w:val="20"/>
+          <w:szCs w:val="20"/>
+        </w:rPr>
+        <w:drawing>
+          <wp:inline distT="0" distB="0" distL="0" distR="0" wp14:anchorId="56219373" wp14:editId="4BAB2283">
+            <wp:extent cx="5943600" cy="2090420"/>
+            <wp:effectExtent l="0" t="0" r="0" b="5080"/>
+            <wp:docPr id="22" name="Picture 22"/>
+            <wp:cNvGraphicFramePr>
+              <a:graphicFrameLocks xmlns:a="http://schemas.openxmlformats.org/drawingml/2006/main" noChangeAspect="1"/>
+            </wp:cNvGraphicFramePr>
+            <a:graphic xmlns:a="http://schemas.openxmlformats.org/drawingml/2006/main">
+              <a:graphicData uri="http://schemas.openxmlformats.org/drawingml/2006/picture">
+                <pic:pic xmlns:pic="http://schemas.openxmlformats.org/drawingml/2006/picture">
+                  <pic:nvPicPr>
+                    <pic:cNvPr id="1" name=""/>
+                    <pic:cNvPicPr/>
+                  </pic:nvPicPr>
+                  <pic:blipFill>
+                    <a:blip r:embed="rId28"/>
+                    <a:stretch>
+                      <a:fillRect/>
+                    </a:stretch>
+                  </pic:blipFill>
+                  <pic:spPr>
+                    <a:xfrm>
+                      <a:off x="0" y="0"/>
                       <a:ext cx="5943600" cy="2090420"/>
                     </a:xfrm>
                     <a:prstGeom prst="rect">
@@ -1733,7 +1775,6 @@
           </wp:inline>
         </w:drawing>
       </w:r>
-      <w:bookmarkEnd w:id="0"/>
     </w:p>
     <w:sectPr>
       <w:pgSz w:w="12240" w:h="15840"/>

</xml_diff>